<commit_message>
- Table888 interim update
</commit_message>
<xml_diff>
--- a/Table888/trunk/doc/Table888_Segments.docx
+++ b/Table888/trunk/doc/Table888_Segments.docx
@@ -147,7 +147,15 @@
         <w:ind w:left="357"/>
       </w:pPr>
       <w:r>
-        <w:t>TI: table indicator 0=global,1=local</w:t>
+        <w:t>TI: table indicator 0=global</w:t>
+      </w:r>
+      <w:proofErr w:type="gramStart"/>
+      <w:r>
+        <w:t>,1</w:t>
+      </w:r>
+      <w:proofErr w:type="gramEnd"/>
+      <w:r>
+        <w:t>=local</w:t>
       </w:r>
     </w:p>
     <w:p>
@@ -358,7 +366,21 @@
               <w:rPr>
                 <w:vertAlign w:val="subscript"/>
               </w:rPr>
-              <w:t>63..8</w:t>
+              <w:t>63</w:t>
+            </w:r>
+            <w:proofErr w:type="gramStart"/>
+            <w:r>
+              <w:rPr>
+                <w:vertAlign w:val="subscript"/>
+              </w:rPr>
+              <w:t>..</w:t>
+            </w:r>
+            <w:proofErr w:type="gramEnd"/>
+            <w:r>
+              <w:rPr>
+                <w:vertAlign w:val="subscript"/>
+              </w:rPr>
+              <w:t>8</w:t>
             </w:r>
           </w:p>
         </w:tc>
@@ -420,7 +442,21 @@
               <w:rPr>
                 <w:vertAlign w:val="subscript"/>
               </w:rPr>
-              <w:t>63..8</w:t>
+              <w:t>63</w:t>
+            </w:r>
+            <w:proofErr w:type="gramStart"/>
+            <w:r>
+              <w:rPr>
+                <w:vertAlign w:val="subscript"/>
+              </w:rPr>
+              <w:t>..</w:t>
+            </w:r>
+            <w:proofErr w:type="gramEnd"/>
+            <w:r>
+              <w:rPr>
+                <w:vertAlign w:val="subscript"/>
+              </w:rPr>
+              <w:t>8</w:t>
             </w:r>
           </w:p>
         </w:tc>
@@ -687,9 +723,11 @@
             <w:tcW w:w="675" w:type="dxa"/>
           </w:tcPr>
           <w:p>
+            <w:proofErr w:type="spellStart"/>
             <w:r>
               <w:t>Num</w:t>
             </w:r>
+            <w:proofErr w:type="spellEnd"/>
           </w:p>
         </w:tc>
         <w:tc>
@@ -1080,8 +1118,13 @@
           </w:tcPr>
           <w:p>
             <w:r>
-              <w:t>associated with tr</w:t>
-            </w:r>
+              <w:t xml:space="preserve">associated with </w:t>
+            </w:r>
+            <w:proofErr w:type="spellStart"/>
+            <w:r>
+              <w:t>tr</w:t>
+            </w:r>
+            <w:proofErr w:type="spellEnd"/>
           </w:p>
         </w:tc>
       </w:tr>
@@ -1167,7 +1210,23 @@
               <w:t>by convention</w:t>
             </w:r>
             <w:r>
-              <w:t xml:space="preserve"> (associated with sp, bp)</w:t>
+              <w:t xml:space="preserve"> (associated with </w:t>
+            </w:r>
+            <w:proofErr w:type="spellStart"/>
+            <w:r>
+              <w:t>sp</w:t>
+            </w:r>
+            <w:proofErr w:type="spellEnd"/>
+            <w:r>
+              <w:t xml:space="preserve">, </w:t>
+            </w:r>
+            <w:proofErr w:type="spellStart"/>
+            <w:r>
+              <w:t>bp</w:t>
+            </w:r>
+            <w:proofErr w:type="spellEnd"/>
+            <w:r>
+              <w:t>)</w:t>
             </w:r>
           </w:p>
         </w:tc>
@@ -1236,22 +1295,40 @@
         <w:ind w:left="720"/>
       </w:pPr>
       <w:r>
-        <w:t>Segment registers may only be transferred to or from one of the general purpose registers. The mts</w:t>
+        <w:t xml:space="preserve">Segment registers may only be transferred to or from one of the general purpose registers. The </w:t>
+      </w:r>
+      <w:proofErr w:type="spellStart"/>
+      <w:r>
+        <w:t>mts</w:t>
       </w:r>
       <w:r>
         <w:t>eg</w:t>
       </w:r>
-      <w:r>
-        <w:t xml:space="preserve"> and mfs</w:t>
+      <w:proofErr w:type="spellEnd"/>
+      <w:r>
+        <w:t xml:space="preserve"> and </w:t>
+      </w:r>
+      <w:proofErr w:type="spellStart"/>
+      <w:r>
+        <w:t>mfs</w:t>
       </w:r>
       <w:r>
         <w:t>eg</w:t>
       </w:r>
+      <w:proofErr w:type="spellEnd"/>
       <w:r>
         <w:t xml:space="preserve"> instructions can be used to perform the move.</w:t>
       </w:r>
       <w:r>
-        <w:t xml:space="preserve"> When the mtseg instruction is executed, the segment</w:t>
+        <w:t xml:space="preserve"> When the </w:t>
+      </w:r>
+      <w:proofErr w:type="spellStart"/>
+      <w:r>
+        <w:t>mtseg</w:t>
+      </w:r>
+      <w:proofErr w:type="spellEnd"/>
+      <w:r>
+        <w:t xml:space="preserve"> instruction is executed, the segment</w:t>
       </w:r>
       <w:r>
         <w:t xml:space="preserve"> description</w:t>
@@ -1498,7 +1575,15 @@
         <w:t xml:space="preserve"> identifies which segment register to use. This selection applies to data addresses only. Code addresses always use segment register #15 – the code segment. </w:t>
       </w:r>
       <w:r>
-        <w:t>The segment register field is limited to two bits so that space in the instruction isn’t wasted. Normally for data access one of three segments is desired: the data segment, the bss segment or the stack segment.</w:t>
+        <w:t xml:space="preserve">The segment register field is limited to two bits so that space in the instruction isn’t wasted. Normally for data access one of three segments is desired: the data segment, the </w:t>
+      </w:r>
+      <w:proofErr w:type="spellStart"/>
+      <w:r>
+        <w:t>bss</w:t>
+      </w:r>
+      <w:proofErr w:type="spellEnd"/>
+      <w:r>
+        <w:t xml:space="preserve"> segment or the stack segment.</w:t>
       </w:r>
       <w:r>
         <w:t xml:space="preserve"> If another segment register is needed it may specified with a prefix instruction.</w:t>
@@ -2044,7 +2129,39 @@
                 <w:sz w:val="20"/>
                 <w:szCs w:val="20"/>
               </w:rPr>
-              <w:t>(Ra+Rb*sc)</w:t>
+              <w:t>(</w:t>
+            </w:r>
+            <w:proofErr w:type="spellStart"/>
+            <w:r>
+              <w:rPr>
+                <w:sz w:val="20"/>
+                <w:szCs w:val="20"/>
+              </w:rPr>
+              <w:t>Ra+Rb</w:t>
+            </w:r>
+            <w:proofErr w:type="spellEnd"/>
+            <w:r>
+              <w:rPr>
+                <w:sz w:val="20"/>
+                <w:szCs w:val="20"/>
+              </w:rPr>
+              <w:t>*</w:t>
+            </w:r>
+            <w:proofErr w:type="spellStart"/>
+            <w:r>
+              <w:rPr>
+                <w:sz w:val="20"/>
+                <w:szCs w:val="20"/>
+              </w:rPr>
+              <w:t>sc</w:t>
+            </w:r>
+            <w:proofErr w:type="spellEnd"/>
+            <w:r>
+              <w:rPr>
+                <w:sz w:val="20"/>
+                <w:szCs w:val="20"/>
+              </w:rPr>
+              <w:t>)</w:t>
             </w:r>
           </w:p>
         </w:tc>
@@ -2089,8 +2206,21 @@
             <w:pPr>
               <w:jc w:val="center"/>
             </w:pPr>
-            <w:r>
-              <w:t>Seg Reg #</w:t>
+            <w:proofErr w:type="spellStart"/>
+            <w:r>
+              <w:t>Seg</w:t>
+            </w:r>
+            <w:proofErr w:type="spellEnd"/>
+            <w:r>
+              <w:t xml:space="preserve"> </w:t>
+            </w:r>
+            <w:proofErr w:type="spellStart"/>
+            <w:r>
+              <w:t>Reg</w:t>
+            </w:r>
+            <w:proofErr w:type="spellEnd"/>
+            <w:r>
+              <w:t xml:space="preserve"> #</w:t>
             </w:r>
           </w:p>
         </w:tc>
@@ -2273,10 +2403,7 @@
         <w:ind w:left="720"/>
       </w:pPr>
       <w:r>
-        <w:t xml:space="preserve">Note that the default segment varies depending on the Ra register used in address formation. </w:t>
-      </w:r>
-      <w:r>
-        <w:t>. The register and associated segment register are outlined in the table below.</w:t>
+        <w:t>Note that the default segment varies depending on the Ra register used in address formation. . The register and associated segment register are outlined in the table below.</w:t>
       </w:r>
     </w:p>
     <w:p>
@@ -2307,9 +2434,11 @@
             <w:tcW w:w="851" w:type="dxa"/>
           </w:tcPr>
           <w:p>
+            <w:proofErr w:type="spellStart"/>
             <w:r>
               <w:t>Reg</w:t>
             </w:r>
+            <w:proofErr w:type="spellEnd"/>
           </w:p>
         </w:tc>
         <w:tc>
@@ -2487,9 +2616,11 @@
             <w:tcW w:w="850" w:type="dxa"/>
           </w:tcPr>
           <w:p>
+            <w:proofErr w:type="spellStart"/>
             <w:r>
               <w:t>tr</w:t>
             </w:r>
+            <w:proofErr w:type="spellEnd"/>
           </w:p>
         </w:tc>
         <w:tc>
@@ -2497,9 +2628,11 @@
             <w:tcW w:w="4971" w:type="dxa"/>
           </w:tcPr>
           <w:p>
+            <w:proofErr w:type="spellStart"/>
             <w:r>
               <w:t>tss</w:t>
             </w:r>
+            <w:proofErr w:type="spellEnd"/>
           </w:p>
         </w:tc>
         <w:tc>
@@ -2525,9 +2658,11 @@
             <w:tcW w:w="850" w:type="dxa"/>
           </w:tcPr>
           <w:p>
+            <w:proofErr w:type="spellStart"/>
             <w:r>
               <w:t>bp</w:t>
             </w:r>
+            <w:proofErr w:type="spellEnd"/>
           </w:p>
         </w:tc>
         <w:tc>
@@ -2535,9 +2670,11 @@
             <w:tcW w:w="4971" w:type="dxa"/>
           </w:tcPr>
           <w:p>
+            <w:proofErr w:type="spellStart"/>
             <w:r>
               <w:t>ss</w:t>
             </w:r>
+            <w:proofErr w:type="spellEnd"/>
           </w:p>
         </w:tc>
         <w:tc>
@@ -2573,9 +2710,11 @@
             <w:tcW w:w="4971" w:type="dxa"/>
           </w:tcPr>
           <w:p>
+            <w:proofErr w:type="spellStart"/>
             <w:r>
               <w:t>cs</w:t>
             </w:r>
+            <w:proofErr w:type="spellEnd"/>
           </w:p>
         </w:tc>
         <w:tc>
@@ -2601,9 +2740,11 @@
             <w:tcW w:w="850" w:type="dxa"/>
           </w:tcPr>
           <w:p>
+            <w:proofErr w:type="spellStart"/>
             <w:r>
               <w:t>sp</w:t>
             </w:r>
+            <w:proofErr w:type="spellEnd"/>
           </w:p>
         </w:tc>
         <w:tc>
@@ -2611,9 +2752,11 @@
             <w:tcW w:w="4971" w:type="dxa"/>
           </w:tcPr>
           <w:p>
+            <w:proofErr w:type="spellStart"/>
             <w:r>
               <w:t>ss</w:t>
             </w:r>
+            <w:proofErr w:type="spellEnd"/>
           </w:p>
         </w:tc>
         <w:tc>
@@ -2634,7 +2777,15 @@
         <w:ind w:left="720"/>
       </w:pPr>
       <w:r>
-        <w:t xml:space="preserve">For example: LW R1,64[pc] will use the code segment </w:t>
+        <w:t>For example: LW R1</w:t>
+      </w:r>
+      <w:proofErr w:type="gramStart"/>
+      <w:r>
+        <w:t>,64</w:t>
+      </w:r>
+      <w:proofErr w:type="gramEnd"/>
+      <w:r>
+        <w:t xml:space="preserve">[pc] will use the code segment </w:t>
       </w:r>
       <w:r>
         <w:t xml:space="preserve">as a default </w:t>
@@ -2765,6 +2916,7 @@
                 <w:szCs w:val="20"/>
               </w:rPr>
             </w:pPr>
+            <w:proofErr w:type="spellStart"/>
             <w:r>
               <w:rPr>
                 <w:sz w:val="20"/>
@@ -2779,6 +2931,7 @@
               </w:rPr>
               <w:t>h</w:t>
             </w:r>
+            <w:proofErr w:type="spellEnd"/>
           </w:p>
         </w:tc>
         <w:tc>
@@ -2876,6 +3029,7 @@
                 <w:szCs w:val="20"/>
               </w:rPr>
             </w:pPr>
+            <w:proofErr w:type="spellStart"/>
             <w:r>
               <w:rPr>
                 <w:sz w:val="20"/>
@@ -2890,6 +3044,7 @@
               </w:rPr>
               <w:t>h</w:t>
             </w:r>
+            <w:proofErr w:type="spellEnd"/>
           </w:p>
         </w:tc>
         <w:tc>
@@ -3029,6 +3184,7 @@
                 <w:szCs w:val="20"/>
               </w:rPr>
             </w:pPr>
+            <w:proofErr w:type="spellStart"/>
             <w:r>
               <w:rPr>
                 <w:sz w:val="20"/>
@@ -3043,6 +3199,7 @@
               </w:rPr>
               <w:t>h</w:t>
             </w:r>
+            <w:proofErr w:type="spellEnd"/>
           </w:p>
         </w:tc>
         <w:tc>
@@ -3370,6 +3527,7 @@
                 <w:szCs w:val="20"/>
               </w:rPr>
             </w:pPr>
+            <w:proofErr w:type="spellStart"/>
             <w:r>
               <w:rPr>
                 <w:sz w:val="20"/>
@@ -3384,6 +3542,7 @@
               </w:rPr>
               <w:t>h</w:t>
             </w:r>
+            <w:proofErr w:type="spellEnd"/>
           </w:p>
         </w:tc>
         <w:tc>
@@ -3483,6 +3642,7 @@
                 <w:szCs w:val="20"/>
               </w:rPr>
             </w:pPr>
+            <w:proofErr w:type="spellStart"/>
             <w:r>
               <w:rPr>
                 <w:sz w:val="20"/>
@@ -3497,6 +3657,7 @@
               </w:rPr>
               <w:t>h</w:t>
             </w:r>
+            <w:proofErr w:type="spellEnd"/>
           </w:p>
         </w:tc>
         <w:tc>
@@ -3790,7 +3951,39 @@
                 <w:sz w:val="20"/>
                 <w:szCs w:val="20"/>
               </w:rPr>
-              <w:t>(Ra+Rb*sc)</w:t>
+              <w:t>(</w:t>
+            </w:r>
+            <w:proofErr w:type="spellStart"/>
+            <w:r>
+              <w:rPr>
+                <w:sz w:val="20"/>
+                <w:szCs w:val="20"/>
+              </w:rPr>
+              <w:t>Ra+Rb</w:t>
+            </w:r>
+            <w:proofErr w:type="spellEnd"/>
+            <w:r>
+              <w:rPr>
+                <w:sz w:val="20"/>
+                <w:szCs w:val="20"/>
+              </w:rPr>
+              <w:t>*</w:t>
+            </w:r>
+            <w:proofErr w:type="spellStart"/>
+            <w:r>
+              <w:rPr>
+                <w:sz w:val="20"/>
+                <w:szCs w:val="20"/>
+              </w:rPr>
+              <w:t>sc</w:t>
+            </w:r>
+            <w:proofErr w:type="spellEnd"/>
+            <w:r>
+              <w:rPr>
+                <w:sz w:val="20"/>
+                <w:szCs w:val="20"/>
+              </w:rPr>
+              <w:t>)</w:t>
             </w:r>
           </w:p>
         </w:tc>
@@ -3822,12 +4015,12 @@
         <w:pStyle w:val="Heading2"/>
         <w:ind w:left="720"/>
       </w:pPr>
-      <w:bookmarkStart w:id="5" w:name="_Toc382867605"/>
-      <w:bookmarkStart w:id="6" w:name="_Toc382867608"/>
+      <w:bookmarkStart w:id="5" w:name="_Toc382867608"/>
+      <w:bookmarkStart w:id="6" w:name="_Toc382867605"/>
       <w:r>
         <w:t>Power-up State</w:t>
       </w:r>
-      <w:bookmarkEnd w:id="6"/>
+      <w:bookmarkEnd w:id="5"/>
     </w:p>
     <w:p>
       <w:pPr>
@@ -3851,7 +4044,7 @@
       <w:r>
         <w:t>Non-Segmented Code Area</w:t>
       </w:r>
-      <w:bookmarkEnd w:id="5"/>
+      <w:bookmarkEnd w:id="6"/>
     </w:p>
     <w:p>
       <w:pPr>
@@ -3914,10 +4107,7 @@
         <w:ind w:left="720"/>
       </w:pPr>
       <w:r>
-        <w:t>Instruction Format w</w:t>
-      </w:r>
-      <w:r>
-        <w:t>ith Selector Prefix:</w:t>
+        <w:t>Instruction Format with Selector Prefix:</w:t>
       </w:r>
     </w:p>
     <w:tbl>
@@ -4236,10 +4426,7 @@
           </w:tcPr>
           <w:p>
             <w:r>
-              <w:t>J</w:t>
-            </w:r>
-            <w:r>
-              <w:t>GR</w:t>
+              <w:t>JGR</w:t>
             </w:r>
           </w:p>
         </w:tc>
@@ -4280,7 +4467,15 @@
         <w:ind w:left="720"/>
       </w:pPr>
       <w:r>
-        <w:t xml:space="preserve">Table888’s protection mechanism is similar to that of the 80x86 series. If you are comfortable with the 80x86 protection mechanism then Table888’s mechanism will seem familiar. The format of descriptors is different but the fields are similar. Table888 has eight protection ring </w:t>
+        <w:t>Table888’s protection mechanism is similar to that of the 80x86 series. If you are comfortable with the 80</w:t>
+      </w:r>
+      <w:proofErr w:type="gramStart"/>
+      <w:r>
+        <w:t>x86 protection mechanism</w:t>
+      </w:r>
+      <w:proofErr w:type="gramEnd"/>
+      <w:r>
+        <w:t xml:space="preserve"> then Table888’s mechanism will seem familiar. The format of descriptors is different but the fields are similar. Table888 has eight protection ring </w:t>
       </w:r>
       <w:r>
         <w:t>levels.</w:t>
@@ -4308,7 +4503,15 @@
         <w:t xml:space="preserve"> more protected level.</w:t>
       </w:r>
       <w:r>
-        <w:t xml:space="preserve"> This is checked by comparing the processor’s current privilege level to the privilege level of the segment that is pending access. The check is performed when a segment register is loaded using the mtseg instruction.</w:t>
+        <w:t xml:space="preserve"> This is checked by comparing the processor’s current privilege level to the privilege level of the segment that is pending access. The check is performed when a segment register is loaded using the </w:t>
+      </w:r>
+      <w:proofErr w:type="spellStart"/>
+      <w:r>
+        <w:t>mtseg</w:t>
+      </w:r>
+      <w:proofErr w:type="spellEnd"/>
+      <w:r>
+        <w:t xml:space="preserve"> instruction.</w:t>
       </w:r>
     </w:p>
     <w:p>
@@ -4362,9 +4565,11 @@
             <w:pPr>
               <w:jc w:val="center"/>
             </w:pPr>
+            <w:proofErr w:type="spellStart"/>
             <w:r>
               <w:t>Vecno</w:t>
             </w:r>
+            <w:proofErr w:type="spellEnd"/>
           </w:p>
         </w:tc>
         <w:tc>
@@ -4922,7 +5127,15 @@
           </w:tcPr>
           <w:p>
             <w:r>
-              <w:t>Non-maskable interrupt</w:t>
+              <w:t>Non-</w:t>
+            </w:r>
+            <w:proofErr w:type="spellStart"/>
+            <w:r>
+              <w:t>maskable</w:t>
+            </w:r>
+            <w:proofErr w:type="spellEnd"/>
+            <w:r>
+              <w:t xml:space="preserve"> interrupt</w:t>
             </w:r>
           </w:p>
         </w:tc>
@@ -4993,8 +5206,13 @@
         <w:t>64</w:t>
       </w:r>
       <w:r>
-        <w:t xml:space="preserve"> bit pointer. The index portion of the selector ‘indexes’ into one of two tables, the GDT (global descriptor table) or the LDT (local descriptor table).</w:t>
-      </w:r>
+        <w:t xml:space="preserve"> bit pointer. </w:t>
+      </w:r>
+      <w:proofErr w:type="gramStart"/>
+      <w:r>
+        <w:t>The index portion of the selector ‘indexes’ into one of two tables, the GDT (global descriptor table) or the LDT (local descriptor table).</w:t>
+      </w:r>
+      <w:proofErr w:type="gramEnd"/>
       <w:r>
         <w:t xml:space="preserve"> The index part of the selector plus the table indicator can specify up to </w:t>
       </w:r>
@@ -5057,7 +5275,7 @@
               <w:rPr>
                 <w:vertAlign w:val="subscript"/>
               </w:rPr>
-              <w:t>3</w:t>
+              <w:t>4</w:t>
             </w:r>
           </w:p>
         </w:tc>
@@ -5089,7 +5307,7 @@
               <w:rPr>
                 <w:vertAlign w:val="subscript"/>
               </w:rPr>
-              <w:t>20</w:t>
+              <w:t>19</w:t>
             </w:r>
           </w:p>
         </w:tc>
@@ -5217,7 +5435,7 @@
         </w:tc>
         <w:tc>
           <w:tcPr>
-            <w:tcW w:w="257" w:type="dxa"/>
+            <w:tcW w:w="326" w:type="dxa"/>
             <w:shd w:val="clear" w:color="auto" w:fill="D9D9D9" w:themeFill="background1" w:themeFillShade="D9"/>
           </w:tcPr>
           <w:p>
@@ -5231,7 +5449,7 @@
         </w:tc>
         <w:tc>
           <w:tcPr>
-            <w:tcW w:w="256" w:type="dxa"/>
+            <w:tcW w:w="326" w:type="dxa"/>
             <w:shd w:val="clear" w:color="auto" w:fill="D9D9D9" w:themeFill="background1" w:themeFillShade="D9"/>
           </w:tcPr>
           <w:p>
@@ -5325,20 +5543,34 @@
         </w:tc>
         <w:tc>
           <w:tcPr>
-            <w:tcW w:w="6981" w:type="dxa"/>
-          </w:tcPr>
-          <w:p>
-            <w:pPr>
-              <w:jc w:val="center"/>
-            </w:pPr>
-            <w:r>
-              <w:t>Upper Bound</w:t>
-            </w:r>
-            <w:r>
-              <w:rPr>
-                <w:vertAlign w:val="subscript"/>
-              </w:rPr>
-              <w:t>63..8</w:t>
+            <w:tcW w:w="6842" w:type="dxa"/>
+          </w:tcPr>
+          <w:p>
+            <w:pPr>
+              <w:jc w:val="center"/>
+            </w:pPr>
+            <w:r>
+              <w:t>Limit</w:t>
+            </w:r>
+            <w:r>
+              <w:rPr>
+                <w:vertAlign w:val="subscript"/>
+              </w:rPr>
+              <w:t>55</w:t>
+            </w:r>
+            <w:proofErr w:type="gramStart"/>
+            <w:r>
+              <w:rPr>
+                <w:vertAlign w:val="subscript"/>
+              </w:rPr>
+              <w:t>..</w:t>
+            </w:r>
+            <w:proofErr w:type="gramEnd"/>
+            <w:r>
+              <w:rPr>
+                <w:vertAlign w:val="subscript"/>
+              </w:rPr>
+              <w:t>0</w:t>
             </w:r>
           </w:p>
         </w:tc>
@@ -5346,8 +5578,8 @@
       <w:tr>
         <w:tc>
           <w:tcPr>
-            <w:tcW w:w="843" w:type="dxa"/>
-            <w:gridSpan w:val="3"/>
+            <w:tcW w:w="1310" w:type="dxa"/>
+            <w:gridSpan w:val="4"/>
           </w:tcPr>
           <w:p>
             <w:pPr>
@@ -5360,47 +5592,41 @@
               <w:rPr>
                 <w:vertAlign w:val="subscript"/>
               </w:rPr>
-              <w:t>3</w:t>
-            </w:r>
-          </w:p>
-        </w:tc>
-        <w:tc>
-          <w:tcPr>
-            <w:tcW w:w="1767" w:type="dxa"/>
+              <w:t>4</w:t>
+            </w:r>
+          </w:p>
+        </w:tc>
+        <w:tc>
+          <w:tcPr>
+            <w:tcW w:w="8281" w:type="dxa"/>
             <w:gridSpan w:val="5"/>
-            <w:shd w:val="clear" w:color="auto" w:fill="D9D9D9" w:themeFill="background1" w:themeFillShade="D9"/>
-          </w:tcPr>
-          <w:p>
-            <w:pPr>
-              <w:jc w:val="center"/>
-            </w:pPr>
-            <w:r>
-              <w:t>~</w:t>
-            </w:r>
-            <w:r>
-              <w:rPr>
-                <w:vertAlign w:val="subscript"/>
-              </w:rPr>
-              <w:t>5</w:t>
-            </w:r>
-          </w:p>
-        </w:tc>
-        <w:tc>
-          <w:tcPr>
-            <w:tcW w:w="6981" w:type="dxa"/>
-          </w:tcPr>
-          <w:p>
-            <w:pPr>
-              <w:jc w:val="center"/>
-            </w:pPr>
-            <w:r>
-              <w:t>Lower Bound</w:t>
-            </w:r>
-            <w:r>
-              <w:rPr>
-                <w:vertAlign w:val="subscript"/>
-              </w:rPr>
-              <w:t>63..8</w:t>
+          </w:tcPr>
+          <w:p>
+            <w:pPr>
+              <w:jc w:val="center"/>
+            </w:pPr>
+            <w:r>
+              <w:t>Base</w:t>
+            </w:r>
+            <w:r>
+              <w:rPr>
+                <w:vertAlign w:val="subscript"/>
+              </w:rPr>
+              <w:t>59</w:t>
+            </w:r>
+            <w:proofErr w:type="gramStart"/>
+            <w:r>
+              <w:rPr>
+                <w:vertAlign w:val="subscript"/>
+              </w:rPr>
+              <w:t>..</w:t>
+            </w:r>
+            <w:proofErr w:type="gramEnd"/>
+            <w:r>
+              <w:rPr>
+                <w:vertAlign w:val="subscript"/>
+              </w:rPr>
+              <w:t>0</w:t>
             </w:r>
           </w:p>
         </w:tc>
@@ -5496,7 +5722,7 @@
         </w:tc>
         <w:tc>
           <w:tcPr>
-            <w:tcW w:w="256" w:type="dxa"/>
+            <w:tcW w:w="326" w:type="dxa"/>
             <w:shd w:val="clear" w:color="auto" w:fill="D9D9D9" w:themeFill="background1" w:themeFillShade="D9"/>
           </w:tcPr>
           <w:p>
@@ -5510,7 +5736,7 @@
         </w:tc>
         <w:tc>
           <w:tcPr>
-            <w:tcW w:w="257" w:type="dxa"/>
+            <w:tcW w:w="326" w:type="dxa"/>
             <w:shd w:val="clear" w:color="auto" w:fill="D9D9D9" w:themeFill="background1" w:themeFillShade="D9"/>
           </w:tcPr>
           <w:p>
@@ -5572,7 +5798,7 @@
         </w:tc>
         <w:tc>
           <w:tcPr>
-            <w:tcW w:w="411" w:type="dxa"/>
+            <w:tcW w:w="409" w:type="dxa"/>
             <w:tcBorders>
               <w:bottom w:val="single" w:sz="4" w:space="0" w:color="auto"/>
             </w:tcBorders>
@@ -5604,20 +5830,34 @@
         </w:tc>
         <w:tc>
           <w:tcPr>
-            <w:tcW w:w="6982" w:type="dxa"/>
-          </w:tcPr>
-          <w:p>
-            <w:pPr>
-              <w:jc w:val="center"/>
-            </w:pPr>
-            <w:r>
-              <w:t>Upper Bound</w:t>
-            </w:r>
-            <w:r>
-              <w:rPr>
-                <w:vertAlign w:val="subscript"/>
-              </w:rPr>
-              <w:t>63..8</w:t>
+            <w:tcW w:w="6845" w:type="dxa"/>
+          </w:tcPr>
+          <w:p>
+            <w:pPr>
+              <w:jc w:val="center"/>
+            </w:pPr>
+            <w:r>
+              <w:t>Limit</w:t>
+            </w:r>
+            <w:r>
+              <w:rPr>
+                <w:vertAlign w:val="subscript"/>
+              </w:rPr>
+              <w:t>55</w:t>
+            </w:r>
+            <w:proofErr w:type="gramStart"/>
+            <w:r>
+              <w:rPr>
+                <w:vertAlign w:val="subscript"/>
+              </w:rPr>
+              <w:t>..</w:t>
+            </w:r>
+            <w:proofErr w:type="gramEnd"/>
+            <w:r>
+              <w:rPr>
+                <w:vertAlign w:val="subscript"/>
+              </w:rPr>
+              <w:t>0</w:t>
             </w:r>
           </w:p>
         </w:tc>
@@ -5625,8 +5865,8 @@
       <w:tr>
         <w:tc>
           <w:tcPr>
-            <w:tcW w:w="843" w:type="dxa"/>
-            <w:gridSpan w:val="3"/>
+            <w:tcW w:w="1310" w:type="dxa"/>
+            <w:gridSpan w:val="4"/>
           </w:tcPr>
           <w:p>
             <w:pPr>
@@ -5640,47 +5880,41 @@
               <w:rPr>
                 <w:vertAlign w:val="subscript"/>
               </w:rPr>
-              <w:t>3</w:t>
-            </w:r>
-          </w:p>
-        </w:tc>
-        <w:tc>
-          <w:tcPr>
-            <w:tcW w:w="1766" w:type="dxa"/>
+              <w:t>4</w:t>
+            </w:r>
+          </w:p>
+        </w:tc>
+        <w:tc>
+          <w:tcPr>
+            <w:tcW w:w="8281" w:type="dxa"/>
             <w:gridSpan w:val="5"/>
-            <w:shd w:val="clear" w:color="auto" w:fill="D9D9D9" w:themeFill="background1" w:themeFillShade="D9"/>
-          </w:tcPr>
-          <w:p>
-            <w:pPr>
-              <w:jc w:val="center"/>
-            </w:pPr>
-            <w:r>
-              <w:t>~</w:t>
-            </w:r>
-            <w:r>
-              <w:rPr>
-                <w:vertAlign w:val="subscript"/>
-              </w:rPr>
-              <w:t>5</w:t>
-            </w:r>
-          </w:p>
-        </w:tc>
-        <w:tc>
-          <w:tcPr>
-            <w:tcW w:w="6982" w:type="dxa"/>
-          </w:tcPr>
-          <w:p>
-            <w:pPr>
-              <w:jc w:val="center"/>
-            </w:pPr>
-            <w:r>
-              <w:t>Lower Bound</w:t>
-            </w:r>
-            <w:r>
-              <w:rPr>
-                <w:vertAlign w:val="subscript"/>
-              </w:rPr>
-              <w:t>63..8</w:t>
+          </w:tcPr>
+          <w:p>
+            <w:pPr>
+              <w:jc w:val="center"/>
+            </w:pPr>
+            <w:r>
+              <w:t>Base</w:t>
+            </w:r>
+            <w:r>
+              <w:rPr>
+                <w:vertAlign w:val="subscript"/>
+              </w:rPr>
+              <w:t>59</w:t>
+            </w:r>
+            <w:proofErr w:type="gramStart"/>
+            <w:r>
+              <w:rPr>
+                <w:vertAlign w:val="subscript"/>
+              </w:rPr>
+              <w:t>..</w:t>
+            </w:r>
+            <w:proofErr w:type="gramEnd"/>
+            <w:r>
+              <w:rPr>
+                <w:vertAlign w:val="subscript"/>
+              </w:rPr>
+              <w:t>0</w:t>
             </w:r>
           </w:p>
         </w:tc>
@@ -5751,7 +5985,8 @@
         <w:gridCol w:w="326"/>
         <w:gridCol w:w="326"/>
         <w:gridCol w:w="328"/>
-        <w:gridCol w:w="331"/>
+        <w:gridCol w:w="74"/>
+        <w:gridCol w:w="257"/>
         <w:gridCol w:w="351"/>
         <w:gridCol w:w="409"/>
         <w:gridCol w:w="344"/>
@@ -5773,7 +6008,7 @@
         </w:tc>
         <w:tc>
           <w:tcPr>
-            <w:tcW w:w="256" w:type="dxa"/>
+            <w:tcW w:w="326" w:type="dxa"/>
             <w:shd w:val="clear" w:color="auto" w:fill="D9D9D9" w:themeFill="background1" w:themeFillShade="D9"/>
           </w:tcPr>
           <w:p>
@@ -5787,7 +6022,7 @@
         </w:tc>
         <w:tc>
           <w:tcPr>
-            <w:tcW w:w="257" w:type="dxa"/>
+            <w:tcW w:w="326" w:type="dxa"/>
             <w:shd w:val="clear" w:color="auto" w:fill="D9D9D9" w:themeFill="background1" w:themeFillShade="D9"/>
           </w:tcPr>
           <w:p>
@@ -5818,6 +6053,7 @@
         <w:tc>
           <w:tcPr>
             <w:tcW w:w="331" w:type="dxa"/>
+            <w:gridSpan w:val="2"/>
             <w:tcBorders>
               <w:bottom w:val="single" w:sz="4" w:space="0" w:color="auto"/>
             </w:tcBorders>
@@ -5833,7 +6069,7 @@
         </w:tc>
         <w:tc>
           <w:tcPr>
-            <w:tcW w:w="352" w:type="dxa"/>
+            <w:tcW w:w="351" w:type="dxa"/>
             <w:tcBorders>
               <w:bottom w:val="single" w:sz="4" w:space="0" w:color="auto"/>
             </w:tcBorders>
@@ -5849,7 +6085,7 @@
         </w:tc>
         <w:tc>
           <w:tcPr>
-            <w:tcW w:w="411" w:type="dxa"/>
+            <w:tcW w:w="409" w:type="dxa"/>
             <w:tcBorders>
               <w:bottom w:val="single" w:sz="4" w:space="0" w:color="auto"/>
               <w:right w:val="dashed" w:sz="4" w:space="0" w:color="auto"/>
@@ -5883,20 +6119,34 @@
         </w:tc>
         <w:tc>
           <w:tcPr>
-            <w:tcW w:w="6982" w:type="dxa"/>
-          </w:tcPr>
-          <w:p>
-            <w:pPr>
-              <w:jc w:val="center"/>
-            </w:pPr>
-            <w:r>
-              <w:t>Upper Bound</w:t>
-            </w:r>
-            <w:r>
-              <w:rPr>
-                <w:vertAlign w:val="subscript"/>
-              </w:rPr>
-              <w:t>63..8</w:t>
+            <w:tcW w:w="6846" w:type="dxa"/>
+          </w:tcPr>
+          <w:p>
+            <w:pPr>
+              <w:jc w:val="center"/>
+            </w:pPr>
+            <w:r>
+              <w:t>Limit</w:t>
+            </w:r>
+            <w:r>
+              <w:rPr>
+                <w:vertAlign w:val="subscript"/>
+              </w:rPr>
+              <w:t>55</w:t>
+            </w:r>
+            <w:proofErr w:type="gramStart"/>
+            <w:r>
+              <w:rPr>
+                <w:vertAlign w:val="subscript"/>
+              </w:rPr>
+              <w:t>..</w:t>
+            </w:r>
+            <w:proofErr w:type="gramEnd"/>
+            <w:r>
+              <w:rPr>
+                <w:vertAlign w:val="subscript"/>
+              </w:rPr>
+              <w:t>0</w:t>
             </w:r>
           </w:p>
         </w:tc>
@@ -5904,8 +6154,8 @@
       <w:tr>
         <w:tc>
           <w:tcPr>
-            <w:tcW w:w="843" w:type="dxa"/>
-            <w:gridSpan w:val="3"/>
+            <w:tcW w:w="1384" w:type="dxa"/>
+            <w:gridSpan w:val="5"/>
           </w:tcPr>
           <w:p>
             <w:pPr>
@@ -5918,47 +6168,41 @@
               <w:rPr>
                 <w:vertAlign w:val="subscript"/>
               </w:rPr>
-              <w:t>3</w:t>
-            </w:r>
-          </w:p>
-        </w:tc>
-        <w:tc>
-          <w:tcPr>
-            <w:tcW w:w="1766" w:type="dxa"/>
+              <w:t>4</w:t>
+            </w:r>
+          </w:p>
+        </w:tc>
+        <w:tc>
+          <w:tcPr>
+            <w:tcW w:w="8207" w:type="dxa"/>
             <w:gridSpan w:val="5"/>
-            <w:shd w:val="clear" w:color="auto" w:fill="D9D9D9" w:themeFill="background1" w:themeFillShade="D9"/>
-          </w:tcPr>
-          <w:p>
-            <w:pPr>
-              <w:jc w:val="center"/>
-            </w:pPr>
-            <w:r>
-              <w:t>~</w:t>
-            </w:r>
-            <w:r>
-              <w:rPr>
-                <w:vertAlign w:val="subscript"/>
-              </w:rPr>
-              <w:t>5</w:t>
-            </w:r>
-          </w:p>
-        </w:tc>
-        <w:tc>
-          <w:tcPr>
-            <w:tcW w:w="6982" w:type="dxa"/>
-          </w:tcPr>
-          <w:p>
-            <w:pPr>
-              <w:jc w:val="center"/>
-            </w:pPr>
-            <w:r>
-              <w:t>Lower Bound</w:t>
-            </w:r>
-            <w:r>
-              <w:rPr>
-                <w:vertAlign w:val="subscript"/>
-              </w:rPr>
-              <w:t>63..8</w:t>
+          </w:tcPr>
+          <w:p>
+            <w:pPr>
+              <w:jc w:val="center"/>
+            </w:pPr>
+            <w:r>
+              <w:t>Base</w:t>
+            </w:r>
+            <w:r>
+              <w:rPr>
+                <w:vertAlign w:val="subscript"/>
+              </w:rPr>
+              <w:t>59</w:t>
+            </w:r>
+            <w:proofErr w:type="gramStart"/>
+            <w:r>
+              <w:rPr>
+                <w:vertAlign w:val="subscript"/>
+              </w:rPr>
+              <w:t>..</w:t>
+            </w:r>
+            <w:proofErr w:type="gramEnd"/>
+            <w:r>
+              <w:rPr>
+                <w:vertAlign w:val="subscript"/>
+              </w:rPr>
+              <w:t>0</w:t>
             </w:r>
           </w:p>
         </w:tc>
@@ -6019,278 +6263,6 @@
       </w:r>
     </w:p>
     <w:p/>
-    <w:p>
-      <w:r>
-        <w:t>Call Gate Descriptor</w:t>
-      </w:r>
-    </w:p>
-    <w:tbl>
-      <w:tblPr>
-        <w:tblStyle w:val="TableGrid"/>
-        <w:tblW w:w="9591" w:type="dxa"/>
-        <w:tblLook w:val="04A0" w:firstRow="1" w:lastRow="0" w:firstColumn="1" w:lastColumn="0" w:noHBand="0" w:noVBand="1"/>
-      </w:tblPr>
-      <w:tblGrid>
-        <w:gridCol w:w="330"/>
-        <w:gridCol w:w="326"/>
-        <w:gridCol w:w="326"/>
-        <w:gridCol w:w="328"/>
-        <w:gridCol w:w="331"/>
-        <w:gridCol w:w="352"/>
-        <w:gridCol w:w="409"/>
-        <w:gridCol w:w="344"/>
-        <w:gridCol w:w="906"/>
-        <w:gridCol w:w="1134"/>
-        <w:gridCol w:w="992"/>
-        <w:gridCol w:w="3813"/>
-      </w:tblGrid>
-      <w:tr>
-        <w:tc>
-          <w:tcPr>
-            <w:tcW w:w="330" w:type="dxa"/>
-          </w:tcPr>
-          <w:p>
-            <w:pPr>
-              <w:jc w:val="center"/>
-            </w:pPr>
-            <w:r>
-              <w:t>P</w:t>
-            </w:r>
-          </w:p>
-        </w:tc>
-        <w:tc>
-          <w:tcPr>
-            <w:tcW w:w="326" w:type="dxa"/>
-            <w:shd w:val="clear" w:color="auto" w:fill="D9D9D9" w:themeFill="background1" w:themeFillShade="D9"/>
-          </w:tcPr>
-          <w:p>
-            <w:pPr>
-              <w:jc w:val="center"/>
-            </w:pPr>
-            <w:r>
-              <w:t>~</w:t>
-            </w:r>
-          </w:p>
-        </w:tc>
-        <w:tc>
-          <w:tcPr>
-            <w:tcW w:w="326" w:type="dxa"/>
-            <w:shd w:val="clear" w:color="auto" w:fill="D9D9D9" w:themeFill="background1" w:themeFillShade="D9"/>
-          </w:tcPr>
-          <w:p>
-            <w:pPr>
-              <w:jc w:val="center"/>
-            </w:pPr>
-            <w:r>
-              <w:t>~</w:t>
-            </w:r>
-          </w:p>
-        </w:tc>
-        <w:tc>
-          <w:tcPr>
-            <w:tcW w:w="328" w:type="dxa"/>
-            <w:tcBorders>
-              <w:bottom w:val="single" w:sz="4" w:space="0" w:color="auto"/>
-            </w:tcBorders>
-          </w:tcPr>
-          <w:p>
-            <w:pPr>
-              <w:jc w:val="center"/>
-            </w:pPr>
-            <w:r>
-              <w:t>1</w:t>
-            </w:r>
-          </w:p>
-        </w:tc>
-        <w:tc>
-          <w:tcPr>
-            <w:tcW w:w="331" w:type="dxa"/>
-            <w:tcBorders>
-              <w:bottom w:val="single" w:sz="4" w:space="0" w:color="auto"/>
-            </w:tcBorders>
-          </w:tcPr>
-          <w:p>
-            <w:pPr>
-              <w:jc w:val="center"/>
-            </w:pPr>
-            <w:r>
-              <w:t>X</w:t>
-            </w:r>
-          </w:p>
-        </w:tc>
-        <w:tc>
-          <w:tcPr>
-            <w:tcW w:w="352" w:type="dxa"/>
-            <w:tcBorders>
-              <w:bottom w:val="single" w:sz="4" w:space="0" w:color="auto"/>
-            </w:tcBorders>
-          </w:tcPr>
-          <w:p>
-            <w:pPr>
-              <w:jc w:val="center"/>
-            </w:pPr>
-            <w:r>
-              <w:t>C</w:t>
-            </w:r>
-          </w:p>
-        </w:tc>
-        <w:tc>
-          <w:tcPr>
-            <w:tcW w:w="409" w:type="dxa"/>
-            <w:tcBorders>
-              <w:bottom w:val="single" w:sz="4" w:space="0" w:color="auto"/>
-            </w:tcBorders>
-          </w:tcPr>
-          <w:p>
-            <w:pPr>
-              <w:jc w:val="center"/>
-            </w:pPr>
-            <w:r>
-              <w:t>R</w:t>
-            </w:r>
-          </w:p>
-        </w:tc>
-        <w:tc>
-          <w:tcPr>
-            <w:tcW w:w="344" w:type="dxa"/>
-            <w:tcBorders>
-              <w:bottom w:val="single" w:sz="4" w:space="0" w:color="auto"/>
-            </w:tcBorders>
-          </w:tcPr>
-          <w:p>
-            <w:pPr>
-              <w:jc w:val="center"/>
-            </w:pPr>
-            <w:r>
-              <w:t>A</w:t>
-            </w:r>
-          </w:p>
-        </w:tc>
-        <w:tc>
-          <w:tcPr>
-            <w:tcW w:w="2040" w:type="dxa"/>
-            <w:gridSpan w:val="2"/>
-            <w:shd w:val="clear" w:color="auto" w:fill="D9D9D9" w:themeFill="background1" w:themeFillShade="D9"/>
-          </w:tcPr>
-          <w:p>
-            <w:pPr>
-              <w:jc w:val="center"/>
-            </w:pPr>
-            <w:r>
-              <w:t>~</w:t>
-            </w:r>
-            <w:r>
-              <w:rPr>
-                <w:vertAlign w:val="subscript"/>
-              </w:rPr>
-              <w:t>27</w:t>
-            </w:r>
-          </w:p>
-        </w:tc>
-        <w:tc>
-          <w:tcPr>
-            <w:tcW w:w="992" w:type="dxa"/>
-            <w:shd w:val="clear" w:color="auto" w:fill="D9D9D9" w:themeFill="background1" w:themeFillShade="D9"/>
-          </w:tcPr>
-          <w:p>
-            <w:pPr>
-              <w:jc w:val="center"/>
-            </w:pPr>
-            <w:r>
-              <w:t>~</w:t>
-            </w:r>
-            <w:r>
-              <w:rPr>
-                <w:vertAlign w:val="subscript"/>
-              </w:rPr>
-              <w:t>5</w:t>
-            </w:r>
-          </w:p>
-        </w:tc>
-        <w:tc>
-          <w:tcPr>
-            <w:tcW w:w="3813" w:type="dxa"/>
-          </w:tcPr>
-          <w:p>
-            <w:pPr>
-              <w:jc w:val="center"/>
-            </w:pPr>
-            <w:r>
-              <w:t>Selector</w:t>
-            </w:r>
-            <w:r>
-              <w:rPr>
-                <w:vertAlign w:val="subscript"/>
-              </w:rPr>
-              <w:t>23..0</w:t>
-            </w:r>
-          </w:p>
-        </w:tc>
-      </w:tr>
-      <w:tr>
-        <w:tc>
-          <w:tcPr>
-            <w:tcW w:w="982" w:type="dxa"/>
-            <w:gridSpan w:val="3"/>
-          </w:tcPr>
-          <w:p>
-            <w:pPr>
-              <w:jc w:val="center"/>
-            </w:pPr>
-            <w:r>
-              <w:t>DPL</w:t>
-            </w:r>
-            <w:r>
-              <w:rPr>
-                <w:vertAlign w:val="subscript"/>
-              </w:rPr>
-              <w:t>3</w:t>
-            </w:r>
-          </w:p>
-        </w:tc>
-        <w:tc>
-          <w:tcPr>
-            <w:tcW w:w="2670" w:type="dxa"/>
-            <w:gridSpan w:val="6"/>
-            <w:shd w:val="clear" w:color="auto" w:fill="D9D9D9" w:themeFill="background1" w:themeFillShade="D9"/>
-          </w:tcPr>
-          <w:p>
-            <w:pPr>
-              <w:jc w:val="center"/>
-            </w:pPr>
-            <w:r>
-              <w:t>~</w:t>
-            </w:r>
-            <w:r>
-              <w:rPr>
-                <w:vertAlign w:val="subscript"/>
-              </w:rPr>
-              <w:t>21</w:t>
-            </w:r>
-          </w:p>
-        </w:tc>
-        <w:tc>
-          <w:tcPr>
-            <w:tcW w:w="5939" w:type="dxa"/>
-            <w:gridSpan w:val="3"/>
-          </w:tcPr>
-          <w:p>
-            <w:pPr>
-              <w:jc w:val="center"/>
-            </w:pPr>
-            <w:r>
-              <w:t>Offset</w:t>
-            </w:r>
-            <w:r>
-              <w:rPr>
-                <w:vertAlign w:val="subscript"/>
-              </w:rPr>
-              <w:t>39..0</w:t>
-            </w:r>
-          </w:p>
-        </w:tc>
-      </w:tr>
-    </w:tbl>
     <w:p/>
     <w:p>
       <w:pPr>
@@ -6308,12 +6280,13 @@
         <w:t>Call gates are used to switch to a higher level of privilege. Call gates in Table888</w:t>
       </w:r>
       <w:r>
-        <w:t xml:space="preserve"> do not touch </w:t>
-      </w:r>
-      <w:bookmarkStart w:id="8" w:name="_GoBack"/>
-      <w:bookmarkEnd w:id="8"/>
-      <w:r>
-        <w:t>the stack. No parameters are copied between stacks. A call gate stores the return address in register #251. Parameters are passed through the gate entirely in registers.</w:t>
+        <w:t xml:space="preserve"> do</w:t>
+      </w:r>
+      <w:r>
+        <w:t>es</w:t>
+      </w:r>
+      <w:r>
+        <w:t xml:space="preserve"> not touch the stack. No parameters are copied between stacks. Parameters are passed through the gate entirely in registers.</w:t>
       </w:r>
       <w:r>
         <w:t xml:space="preserve"> It is left up to software to switch stacks if required. Stack switching can be done relatively fast by software using existing instructions as the following example shows.</w:t>
@@ -6347,13 +6320,23 @@
                 <w:szCs w:val="18"/>
               </w:rPr>
             </w:pPr>
-            <w:r>
-              <w:rPr>
-                <w:rFonts w:ascii="Courier New" w:hAnsi="Courier New" w:cs="Courier New"/>
-                <w:sz w:val="18"/>
-                <w:szCs w:val="18"/>
-              </w:rPr>
-              <w:t>SomeCallgateFn:</w:t>
+            <w:proofErr w:type="spellStart"/>
+            <w:r>
+              <w:rPr>
+                <w:rFonts w:ascii="Courier New" w:hAnsi="Courier New" w:cs="Courier New"/>
+                <w:sz w:val="18"/>
+                <w:szCs w:val="18"/>
+              </w:rPr>
+              <w:t>SomeCallgateFn</w:t>
+            </w:r>
+            <w:proofErr w:type="spellEnd"/>
+            <w:r>
+              <w:rPr>
+                <w:rFonts w:ascii="Courier New" w:hAnsi="Courier New" w:cs="Courier New"/>
+                <w:sz w:val="18"/>
+                <w:szCs w:val="18"/>
+              </w:rPr>
+              <w:t>:</w:t>
             </w:r>
           </w:p>
           <w:p>
@@ -6374,7 +6357,84 @@
                 <w:szCs w:val="18"/>
               </w:rPr>
               <w:tab/>
-              <w:t>; First, save the current stack pointer and segment</w:t>
+            </w:r>
+            <w:proofErr w:type="spellStart"/>
+            <w:r>
+              <w:rPr>
+                <w:rFonts w:ascii="Courier New" w:hAnsi="Courier New" w:cs="Courier New"/>
+                <w:sz w:val="18"/>
+                <w:szCs w:val="18"/>
+              </w:rPr>
+              <w:t>lw</w:t>
+            </w:r>
+            <w:proofErr w:type="spellEnd"/>
+            <w:r>
+              <w:rPr>
+                <w:rFonts w:ascii="Courier New" w:hAnsi="Courier New" w:cs="Courier New"/>
+                <w:sz w:val="18"/>
+                <w:szCs w:val="18"/>
+              </w:rPr>
+              <w:tab/>
+            </w:r>
+            <w:r>
+              <w:rPr>
+                <w:rFonts w:ascii="Courier New" w:hAnsi="Courier New" w:cs="Courier New"/>
+                <w:sz w:val="18"/>
+                <w:szCs w:val="18"/>
+              </w:rPr>
+              <w:tab/>
+              <w:t>r251,[</w:t>
+            </w:r>
+            <w:proofErr w:type="spellStart"/>
+            <w:r>
+              <w:rPr>
+                <w:rFonts w:ascii="Courier New" w:hAnsi="Courier New" w:cs="Courier New"/>
+                <w:sz w:val="18"/>
+                <w:szCs w:val="18"/>
+              </w:rPr>
+              <w:t>sp</w:t>
+            </w:r>
+            <w:proofErr w:type="spellEnd"/>
+            <w:r>
+              <w:rPr>
+                <w:rFonts w:ascii="Courier New" w:hAnsi="Courier New" w:cs="Courier New"/>
+                <w:sz w:val="18"/>
+                <w:szCs w:val="18"/>
+              </w:rPr>
+              <w:t>]</w:t>
+            </w:r>
+            <w:r>
+              <w:rPr>
+                <w:rFonts w:ascii="Courier New" w:hAnsi="Courier New" w:cs="Courier New"/>
+                <w:sz w:val="18"/>
+                <w:szCs w:val="18"/>
+              </w:rPr>
+              <w:tab/>
+            </w:r>
+            <w:r>
+              <w:rPr>
+                <w:rFonts w:ascii="Courier New" w:hAnsi="Courier New" w:cs="Courier New"/>
+                <w:sz w:val="18"/>
+                <w:szCs w:val="18"/>
+              </w:rPr>
+              <w:tab/>
+            </w:r>
+            <w:r>
+              <w:rPr>
+                <w:rFonts w:ascii="Courier New" w:hAnsi="Courier New" w:cs="Courier New"/>
+                <w:sz w:val="18"/>
+                <w:szCs w:val="18"/>
+              </w:rPr>
+              <w:tab/>
+            </w:r>
+            <w:r>
+              <w:rPr>
+                <w:rFonts w:ascii="Courier New" w:hAnsi="Courier New" w:cs="Courier New"/>
+                <w:sz w:val="18"/>
+                <w:szCs w:val="18"/>
+              </w:rPr>
+              <w:tab/>
+              <w:t>; get return address</w:t>
             </w:r>
           </w:p>
           <w:p>
@@ -6388,73 +6448,6 @@
                 <w:szCs w:val="18"/>
               </w:rPr>
             </w:pPr>
-            <w:r>
-              <w:rPr>
-                <w:rFonts w:ascii="Courier New" w:hAnsi="Courier New" w:cs="Courier New"/>
-                <w:sz w:val="18"/>
-                <w:szCs w:val="18"/>
-              </w:rPr>
-              <w:tab/>
-              <w:t>mfseg</w:t>
-            </w:r>
-            <w:r>
-              <w:rPr>
-                <w:rFonts w:ascii="Courier New" w:hAnsi="Courier New" w:cs="Courier New"/>
-                <w:sz w:val="18"/>
-                <w:szCs w:val="18"/>
-              </w:rPr>
-              <w:tab/>
-              <w:t>r250,ss</w:t>
-            </w:r>
-            <w:r>
-              <w:rPr>
-                <w:rFonts w:ascii="Courier New" w:hAnsi="Courier New" w:cs="Courier New"/>
-                <w:sz w:val="18"/>
-                <w:szCs w:val="18"/>
-              </w:rPr>
-              <w:tab/>
-            </w:r>
-            <w:r>
-              <w:rPr>
-                <w:rFonts w:ascii="Courier New" w:hAnsi="Courier New" w:cs="Courier New"/>
-                <w:sz w:val="18"/>
-                <w:szCs w:val="18"/>
-              </w:rPr>
-              <w:tab/>
-            </w:r>
-            <w:r>
-              <w:rPr>
-                <w:rFonts w:ascii="Courier New" w:hAnsi="Courier New" w:cs="Courier New"/>
-                <w:sz w:val="18"/>
-                <w:szCs w:val="18"/>
-              </w:rPr>
-              <w:tab/>
-            </w:r>
-            <w:r>
-              <w:rPr>
-                <w:rFonts w:ascii="Courier New" w:hAnsi="Courier New" w:cs="Courier New"/>
-                <w:sz w:val="18"/>
-                <w:szCs w:val="18"/>
-              </w:rPr>
-              <w:tab/>
-            </w:r>
-            <w:r>
-              <w:rPr>
-                <w:rFonts w:ascii="Courier New" w:hAnsi="Courier New" w:cs="Courier New"/>
-                <w:sz w:val="18"/>
-                <w:szCs w:val="18"/>
-              </w:rPr>
-              <w:tab/>
-            </w:r>
-            <w:r>
-              <w:rPr>
-                <w:rFonts w:ascii="Courier New" w:hAnsi="Courier New" w:cs="Courier New"/>
-                <w:sz w:val="18"/>
-                <w:szCs w:val="18"/>
-              </w:rPr>
-              <w:tab/>
-              <w:t>; get stack segment</w:t>
-            </w:r>
           </w:p>
           <w:p>
             <w:pPr>
@@ -6474,65 +6467,7 @@
                 <w:szCs w:val="18"/>
               </w:rPr>
               <w:tab/>
-              <w:t>or</w:t>
-            </w:r>
-            <w:r>
-              <w:rPr>
-                <w:rFonts w:ascii="Courier New" w:hAnsi="Courier New" w:cs="Courier New"/>
-                <w:sz w:val="18"/>
-                <w:szCs w:val="18"/>
-              </w:rPr>
-              <w:tab/>
-            </w:r>
-            <w:r>
-              <w:rPr>
-                <w:rFonts w:ascii="Courier New" w:hAnsi="Courier New" w:cs="Courier New"/>
-                <w:sz w:val="18"/>
-                <w:szCs w:val="18"/>
-              </w:rPr>
-              <w:tab/>
-              <w:t>sp,sp,r250</w:t>
-            </w:r>
-            <w:r>
-              <w:rPr>
-                <w:rFonts w:ascii="Courier New" w:hAnsi="Courier New" w:cs="Courier New"/>
-                <w:sz w:val="18"/>
-                <w:szCs w:val="18"/>
-              </w:rPr>
-              <w:tab/>
-            </w:r>
-            <w:r>
-              <w:rPr>
-                <w:rFonts w:ascii="Courier New" w:hAnsi="Courier New" w:cs="Courier New"/>
-                <w:sz w:val="18"/>
-                <w:szCs w:val="18"/>
-              </w:rPr>
-              <w:tab/>
-            </w:r>
-            <w:r>
-              <w:rPr>
-                <w:rFonts w:ascii="Courier New" w:hAnsi="Courier New" w:cs="Courier New"/>
-                <w:sz w:val="18"/>
-                <w:szCs w:val="18"/>
-              </w:rPr>
-              <w:tab/>
-            </w:r>
-            <w:r>
-              <w:rPr>
-                <w:rFonts w:ascii="Courier New" w:hAnsi="Courier New" w:cs="Courier New"/>
-                <w:sz w:val="18"/>
-                <w:szCs w:val="18"/>
-              </w:rPr>
-              <w:tab/>
-            </w:r>
-            <w:r>
-              <w:rPr>
-                <w:rFonts w:ascii="Courier New" w:hAnsi="Courier New" w:cs="Courier New"/>
-                <w:sz w:val="18"/>
-                <w:szCs w:val="18"/>
-              </w:rPr>
-              <w:tab/>
-              <w:t>; build stack pointer incl. selector</w:t>
+              <w:t>; First, save the current stack pointer and segment</w:t>
             </w:r>
           </w:p>
           <w:p>
@@ -6553,8 +6488,17 @@
                 <w:szCs w:val="18"/>
               </w:rPr>
               <w:tab/>
+            </w:r>
+            <w:proofErr w:type="spellStart"/>
+            <w:r>
+              <w:rPr>
+                <w:rFonts w:ascii="Courier New" w:hAnsi="Courier New" w:cs="Courier New"/>
+                <w:sz w:val="18"/>
+                <w:szCs w:val="18"/>
+              </w:rPr>
               <w:t>shr</w:t>
             </w:r>
+            <w:proofErr w:type="spellEnd"/>
             <w:r>
               <w:rPr>
                 <w:rFonts w:ascii="Courier New" w:hAnsi="Courier New" w:cs="Courier New"/>
@@ -6617,41 +6561,6 @@
                 <w:szCs w:val="18"/>
               </w:rPr>
             </w:pPr>
-            <w:r>
-              <w:rPr>
-                <w:rFonts w:ascii="Courier New" w:hAnsi="Courier New" w:cs="Courier New"/>
-                <w:sz w:val="18"/>
-                <w:szCs w:val="18"/>
-              </w:rPr>
-              <w:tab/>
-              <w:t>sw</w:t>
-            </w:r>
-            <w:r>
-              <w:rPr>
-                <w:rFonts w:ascii="Courier New" w:hAnsi="Courier New" w:cs="Courier New"/>
-                <w:sz w:val="18"/>
-                <w:szCs w:val="18"/>
-              </w:rPr>
-              <w:tab/>
-            </w:r>
-            <w:r>
-              <w:rPr>
-                <w:rFonts w:ascii="Courier New" w:hAnsi="Courier New" w:cs="Courier New"/>
-                <w:sz w:val="18"/>
-                <w:szCs w:val="18"/>
-              </w:rPr>
-              <w:tab/>
-              <w:t>sp,TCB_SP0Save[tr+r250*8]</w:t>
-            </w:r>
-            <w:r>
-              <w:rPr>
-                <w:rFonts w:ascii="Courier New" w:hAnsi="Courier New" w:cs="Courier New"/>
-                <w:sz w:val="18"/>
-                <w:szCs w:val="18"/>
-              </w:rPr>
-              <w:tab/>
-              <w:t>; save original stack pointer</w:t>
-            </w:r>
           </w:p>
           <w:p>
             <w:pPr>
@@ -6664,6 +6573,15 @@
                 <w:szCs w:val="18"/>
               </w:rPr>
             </w:pPr>
+            <w:r>
+              <w:rPr>
+                <w:rFonts w:ascii="Courier New" w:hAnsi="Courier New" w:cs="Courier New"/>
+                <w:sz w:val="18"/>
+                <w:szCs w:val="18"/>
+              </w:rPr>
+              <w:tab/>
+              <w:t>; The stack pointer will be invalid for a little bit, so disable interrupts</w:t>
+            </w:r>
           </w:p>
           <w:p>
             <w:pPr>
@@ -6683,8 +6601,17 @@
                 <w:szCs w:val="18"/>
               </w:rPr>
               <w:tab/>
-              <w:t>; Second, setup a stack at this privilege level</w:t>
-            </w:r>
+            </w:r>
+            <w:proofErr w:type="spellStart"/>
+            <w:r>
+              <w:rPr>
+                <w:rFonts w:ascii="Courier New" w:hAnsi="Courier New" w:cs="Courier New"/>
+                <w:sz w:val="18"/>
+                <w:szCs w:val="18"/>
+              </w:rPr>
+              <w:t>sei</w:t>
+            </w:r>
+            <w:proofErr w:type="spellEnd"/>
           </w:p>
           <w:p>
             <w:pPr>
@@ -6704,8 +6631,17 @@
                 <w:szCs w:val="18"/>
               </w:rPr>
               <w:tab/>
-              <w:t>mfseg</w:t>
-            </w:r>
+            </w:r>
+            <w:proofErr w:type="spellStart"/>
+            <w:r>
+              <w:rPr>
+                <w:rFonts w:ascii="Courier New" w:hAnsi="Courier New" w:cs="Courier New"/>
+                <w:sz w:val="18"/>
+                <w:szCs w:val="18"/>
+              </w:rPr>
+              <w:t>sw</w:t>
+            </w:r>
+            <w:proofErr w:type="spellEnd"/>
             <w:r>
               <w:rPr>
                 <w:rFonts w:ascii="Courier New" w:hAnsi="Courier New" w:cs="Courier New"/>
@@ -6713,7 +6649,6 @@
                 <w:szCs w:val="18"/>
               </w:rPr>
               <w:tab/>
-              <w:t>r250,cs</w:t>
             </w:r>
             <w:r>
               <w:rPr>
@@ -6722,6 +6657,7 @@
                 <w:szCs w:val="18"/>
               </w:rPr>
               <w:tab/>
+              <w:t>sp,TCB_SP0Save[tr+r250*8]</w:t>
             </w:r>
             <w:r>
               <w:rPr>
@@ -6730,39 +6666,7 @@
                 <w:szCs w:val="18"/>
               </w:rPr>
               <w:tab/>
-            </w:r>
-            <w:r>
-              <w:rPr>
-                <w:rFonts w:ascii="Courier New" w:hAnsi="Courier New" w:cs="Courier New"/>
-                <w:sz w:val="18"/>
-                <w:szCs w:val="18"/>
-              </w:rPr>
-              <w:tab/>
-            </w:r>
-            <w:r>
-              <w:rPr>
-                <w:rFonts w:ascii="Courier New" w:hAnsi="Courier New" w:cs="Courier New"/>
-                <w:sz w:val="18"/>
-                <w:szCs w:val="18"/>
-              </w:rPr>
-              <w:tab/>
-            </w:r>
-            <w:r>
-              <w:rPr>
-                <w:rFonts w:ascii="Courier New" w:hAnsi="Courier New" w:cs="Courier New"/>
-                <w:sz w:val="18"/>
-                <w:szCs w:val="18"/>
-              </w:rPr>
-              <w:tab/>
-            </w:r>
-            <w:r>
-              <w:rPr>
-                <w:rFonts w:ascii="Courier New" w:hAnsi="Courier New" w:cs="Courier New"/>
-                <w:sz w:val="18"/>
-                <w:szCs w:val="18"/>
-              </w:rPr>
-              <w:tab/>
-              <w:t>; get the current privilege level from the cs selector</w:t>
+              <w:t>; save original stack pointer</w:t>
             </w:r>
           </w:p>
           <w:p>
@@ -6783,8 +6687,17 @@
                 <w:szCs w:val="18"/>
               </w:rPr>
               <w:tab/>
-              <w:t>shr</w:t>
-            </w:r>
+            </w:r>
+            <w:proofErr w:type="spellStart"/>
+            <w:r>
+              <w:rPr>
+                <w:rFonts w:ascii="Courier New" w:hAnsi="Courier New" w:cs="Courier New"/>
+                <w:sz w:val="18"/>
+                <w:szCs w:val="18"/>
+              </w:rPr>
+              <w:t>mfseg</w:t>
+            </w:r>
+            <w:proofErr w:type="spellEnd"/>
             <w:r>
               <w:rPr>
                 <w:rFonts w:ascii="Courier New" w:hAnsi="Courier New" w:cs="Courier New"/>
@@ -6793,15 +6706,16 @@
               </w:rPr>
               <w:tab/>
             </w:r>
-            <w:r>
-              <w:rPr>
-                <w:rFonts w:ascii="Courier New" w:hAnsi="Courier New" w:cs="Courier New"/>
-                <w:sz w:val="18"/>
-                <w:szCs w:val="18"/>
-              </w:rPr>
-              <w:tab/>
-              <w:t>r250,r250,#61</w:t>
-            </w:r>
+            <w:proofErr w:type="spellStart"/>
+            <w:r>
+              <w:rPr>
+                <w:rFonts w:ascii="Courier New" w:hAnsi="Courier New" w:cs="Courier New"/>
+                <w:sz w:val="18"/>
+                <w:szCs w:val="18"/>
+              </w:rPr>
+              <w:t>sp,ss</w:t>
+            </w:r>
+            <w:proofErr w:type="spellEnd"/>
           </w:p>
           <w:p>
             <w:pPr>
@@ -6821,8 +6735,17 @@
                 <w:szCs w:val="18"/>
               </w:rPr>
               <w:tab/>
-              <w:t>lw</w:t>
-            </w:r>
+            </w:r>
+            <w:proofErr w:type="spellStart"/>
+            <w:r>
+              <w:rPr>
+                <w:rFonts w:ascii="Courier New" w:hAnsi="Courier New" w:cs="Courier New"/>
+                <w:sz w:val="18"/>
+                <w:szCs w:val="18"/>
+              </w:rPr>
+              <w:t>sw</w:t>
+            </w:r>
+            <w:proofErr w:type="spellEnd"/>
             <w:r>
               <w:rPr>
                 <w:rFonts w:ascii="Courier New" w:hAnsi="Courier New" w:cs="Courier New"/>
@@ -6838,16 +6761,23 @@
                 <w:szCs w:val="18"/>
               </w:rPr>
               <w:tab/>
-              <w:t>sp,TCB_SP0Save[tr+r250*8]</w:t>
-            </w:r>
-            <w:r>
-              <w:rPr>
-                <w:rFonts w:ascii="Courier New" w:hAnsi="Courier New" w:cs="Courier New"/>
-                <w:sz w:val="18"/>
-                <w:szCs w:val="18"/>
-              </w:rPr>
-              <w:tab/>
-              <w:t>; get stack pointer according to privilege level</w:t>
+              <w:t>sp,TCB_SS0Save[tr+r250*</w:t>
+            </w:r>
+            <w:r>
+              <w:rPr>
+                <w:rFonts w:ascii="Courier New" w:hAnsi="Courier New" w:cs="Courier New"/>
+                <w:sz w:val="18"/>
+                <w:szCs w:val="18"/>
+              </w:rPr>
+              <w:t>8</w:t>
+            </w:r>
+            <w:r>
+              <w:rPr>
+                <w:rFonts w:ascii="Courier New" w:hAnsi="Courier New" w:cs="Courier New"/>
+                <w:sz w:val="18"/>
+                <w:szCs w:val="18"/>
+              </w:rPr>
+              <w:t>]</w:t>
             </w:r>
           </w:p>
           <w:p>
@@ -6861,25 +6791,6 @@
                 <w:szCs w:val="18"/>
               </w:rPr>
             </w:pPr>
-            <w:r>
-              <w:rPr>
-                <w:rFonts w:ascii="Courier New" w:hAnsi="Courier New" w:cs="Courier New"/>
-                <w:sz w:val="18"/>
-                <w:szCs w:val="18"/>
-              </w:rPr>
-              <w:lastRenderedPageBreak/>
-              <w:tab/>
-              <w:t>mtseg</w:t>
-            </w:r>
-            <w:r>
-              <w:rPr>
-                <w:rFonts w:ascii="Courier New" w:hAnsi="Courier New" w:cs="Courier New"/>
-                <w:sz w:val="18"/>
-                <w:szCs w:val="18"/>
-              </w:rPr>
-              <w:tab/>
-              <w:t>ss,sp</w:t>
-            </w:r>
           </w:p>
           <w:p>
             <w:pPr>
@@ -6899,49 +6810,7 @@
                 <w:szCs w:val="18"/>
               </w:rPr>
               <w:tab/>
-              <w:t>and</w:t>
-            </w:r>
-            <w:r>
-              <w:rPr>
-                <w:rFonts w:ascii="Courier New" w:hAnsi="Courier New" w:cs="Courier New"/>
-                <w:sz w:val="18"/>
-                <w:szCs w:val="18"/>
-              </w:rPr>
-              <w:tab/>
-            </w:r>
-            <w:r>
-              <w:rPr>
-                <w:rFonts w:ascii="Courier New" w:hAnsi="Courier New" w:cs="Courier New"/>
-                <w:sz w:val="18"/>
-                <w:szCs w:val="18"/>
-              </w:rPr>
-              <w:tab/>
-              <w:t>sp,sp,#$FFFFFFFFFF</w:t>
-            </w:r>
-            <w:r>
-              <w:rPr>
-                <w:rFonts w:ascii="Courier New" w:hAnsi="Courier New" w:cs="Courier New"/>
-                <w:sz w:val="18"/>
-                <w:szCs w:val="18"/>
-              </w:rPr>
-              <w:tab/>
-            </w:r>
-            <w:r>
-              <w:rPr>
-                <w:rFonts w:ascii="Courier New" w:hAnsi="Courier New" w:cs="Courier New"/>
-                <w:sz w:val="18"/>
-                <w:szCs w:val="18"/>
-              </w:rPr>
-              <w:tab/>
-            </w:r>
-            <w:r>
-              <w:rPr>
-                <w:rFonts w:ascii="Courier New" w:hAnsi="Courier New" w:cs="Courier New"/>
-                <w:sz w:val="18"/>
-                <w:szCs w:val="18"/>
-              </w:rPr>
-              <w:tab/>
-              <w:t>; strip out selector bits</w:t>
+              <w:t>; Second, setup a stack at this privilege level</w:t>
             </w:r>
           </w:p>
           <w:p>
@@ -6955,6 +6824,100 @@
                 <w:szCs w:val="18"/>
               </w:rPr>
             </w:pPr>
+            <w:r>
+              <w:rPr>
+                <w:rFonts w:ascii="Courier New" w:hAnsi="Courier New" w:cs="Courier New"/>
+                <w:sz w:val="18"/>
+                <w:szCs w:val="18"/>
+              </w:rPr>
+              <w:tab/>
+            </w:r>
+            <w:proofErr w:type="spellStart"/>
+            <w:r>
+              <w:rPr>
+                <w:rFonts w:ascii="Courier New" w:hAnsi="Courier New" w:cs="Courier New"/>
+                <w:sz w:val="18"/>
+                <w:szCs w:val="18"/>
+              </w:rPr>
+              <w:t>mfseg</w:t>
+            </w:r>
+            <w:proofErr w:type="spellEnd"/>
+            <w:r>
+              <w:rPr>
+                <w:rFonts w:ascii="Courier New" w:hAnsi="Courier New" w:cs="Courier New"/>
+                <w:sz w:val="18"/>
+                <w:szCs w:val="18"/>
+              </w:rPr>
+              <w:tab/>
+              <w:t>r250,cs</w:t>
+            </w:r>
+            <w:r>
+              <w:rPr>
+                <w:rFonts w:ascii="Courier New" w:hAnsi="Courier New" w:cs="Courier New"/>
+                <w:sz w:val="18"/>
+                <w:szCs w:val="18"/>
+              </w:rPr>
+              <w:tab/>
+            </w:r>
+            <w:r>
+              <w:rPr>
+                <w:rFonts w:ascii="Courier New" w:hAnsi="Courier New" w:cs="Courier New"/>
+                <w:sz w:val="18"/>
+                <w:szCs w:val="18"/>
+              </w:rPr>
+              <w:tab/>
+            </w:r>
+            <w:r>
+              <w:rPr>
+                <w:rFonts w:ascii="Courier New" w:hAnsi="Courier New" w:cs="Courier New"/>
+                <w:sz w:val="18"/>
+                <w:szCs w:val="18"/>
+              </w:rPr>
+              <w:tab/>
+            </w:r>
+            <w:r>
+              <w:rPr>
+                <w:rFonts w:ascii="Courier New" w:hAnsi="Courier New" w:cs="Courier New"/>
+                <w:sz w:val="18"/>
+                <w:szCs w:val="18"/>
+              </w:rPr>
+              <w:tab/>
+            </w:r>
+            <w:r>
+              <w:rPr>
+                <w:rFonts w:ascii="Courier New" w:hAnsi="Courier New" w:cs="Courier New"/>
+                <w:sz w:val="18"/>
+                <w:szCs w:val="18"/>
+              </w:rPr>
+              <w:tab/>
+            </w:r>
+            <w:r>
+              <w:rPr>
+                <w:rFonts w:ascii="Courier New" w:hAnsi="Courier New" w:cs="Courier New"/>
+                <w:sz w:val="18"/>
+                <w:szCs w:val="18"/>
+              </w:rPr>
+              <w:tab/>
+              <w:t xml:space="preserve">; get the current privilege level from the </w:t>
+            </w:r>
+            <w:proofErr w:type="spellStart"/>
+            <w:r>
+              <w:rPr>
+                <w:rFonts w:ascii="Courier New" w:hAnsi="Courier New" w:cs="Courier New"/>
+                <w:sz w:val="18"/>
+                <w:szCs w:val="18"/>
+              </w:rPr>
+              <w:t>cs</w:t>
+            </w:r>
+            <w:proofErr w:type="spellEnd"/>
+            <w:r>
+              <w:rPr>
+                <w:rFonts w:ascii="Courier New" w:hAnsi="Courier New" w:cs="Courier New"/>
+                <w:sz w:val="18"/>
+                <w:szCs w:val="18"/>
+              </w:rPr>
+              <w:t xml:space="preserve"> selector</w:t>
+            </w:r>
           </w:p>
           <w:p>
             <w:pPr>
@@ -6974,7 +6937,33 @@
                 <w:szCs w:val="18"/>
               </w:rPr>
               <w:tab/>
-              <w:t>;...</w:t>
+            </w:r>
+            <w:proofErr w:type="spellStart"/>
+            <w:r>
+              <w:rPr>
+                <w:rFonts w:ascii="Courier New" w:hAnsi="Courier New" w:cs="Courier New"/>
+                <w:sz w:val="18"/>
+                <w:szCs w:val="18"/>
+              </w:rPr>
+              <w:t>shr</w:t>
+            </w:r>
+            <w:proofErr w:type="spellEnd"/>
+            <w:r>
+              <w:rPr>
+                <w:rFonts w:ascii="Courier New" w:hAnsi="Courier New" w:cs="Courier New"/>
+                <w:sz w:val="18"/>
+                <w:szCs w:val="18"/>
+              </w:rPr>
+              <w:tab/>
+            </w:r>
+            <w:r>
+              <w:rPr>
+                <w:rFonts w:ascii="Courier New" w:hAnsi="Courier New" w:cs="Courier New"/>
+                <w:sz w:val="18"/>
+                <w:szCs w:val="18"/>
+              </w:rPr>
+              <w:tab/>
+              <w:t>r250,r250,#61</w:t>
             </w:r>
           </w:p>
           <w:p>
@@ -6995,7 +6984,57 @@
                 <w:szCs w:val="18"/>
               </w:rPr>
               <w:tab/>
-              <w:t>;now use the stack</w:t>
+            </w:r>
+            <w:proofErr w:type="spellStart"/>
+            <w:r>
+              <w:rPr>
+                <w:rFonts w:ascii="Courier New" w:hAnsi="Courier New" w:cs="Courier New"/>
+                <w:sz w:val="18"/>
+                <w:szCs w:val="18"/>
+              </w:rPr>
+              <w:t>l</w:t>
+            </w:r>
+            <w:r>
+              <w:rPr>
+                <w:rFonts w:ascii="Courier New" w:hAnsi="Courier New" w:cs="Courier New"/>
+                <w:sz w:val="18"/>
+                <w:szCs w:val="18"/>
+              </w:rPr>
+              <w:t>w</w:t>
+            </w:r>
+            <w:proofErr w:type="spellEnd"/>
+            <w:r>
+              <w:rPr>
+                <w:rFonts w:ascii="Courier New" w:hAnsi="Courier New" w:cs="Courier New"/>
+                <w:sz w:val="18"/>
+                <w:szCs w:val="18"/>
+              </w:rPr>
+              <w:tab/>
+            </w:r>
+            <w:r>
+              <w:rPr>
+                <w:rFonts w:ascii="Courier New" w:hAnsi="Courier New" w:cs="Courier New"/>
+                <w:sz w:val="18"/>
+                <w:szCs w:val="18"/>
+              </w:rPr>
+              <w:tab/>
+              <w:t>sp,TCB_SS0Save[tr+r250*</w:t>
+            </w:r>
+            <w:r>
+              <w:rPr>
+                <w:rFonts w:ascii="Courier New" w:hAnsi="Courier New" w:cs="Courier New"/>
+                <w:sz w:val="18"/>
+                <w:szCs w:val="18"/>
+              </w:rPr>
+              <w:t>8</w:t>
+            </w:r>
+            <w:r>
+              <w:rPr>
+                <w:rFonts w:ascii="Courier New" w:hAnsi="Courier New" w:cs="Courier New"/>
+                <w:sz w:val="18"/>
+                <w:szCs w:val="18"/>
+              </w:rPr>
+              <w:t>]</w:t>
             </w:r>
           </w:p>
           <w:p>
@@ -7016,8 +7055,35 @@
                 <w:szCs w:val="18"/>
               </w:rPr>
               <w:tab/>
-              <w:t>;...</w:t>
-            </w:r>
+            </w:r>
+            <w:proofErr w:type="spellStart"/>
+            <w:r>
+              <w:rPr>
+                <w:rFonts w:ascii="Courier New" w:hAnsi="Courier New" w:cs="Courier New"/>
+                <w:sz w:val="18"/>
+                <w:szCs w:val="18"/>
+              </w:rPr>
+              <w:t>mtseg</w:t>
+            </w:r>
+            <w:proofErr w:type="spellEnd"/>
+            <w:r>
+              <w:rPr>
+                <w:rFonts w:ascii="Courier New" w:hAnsi="Courier New" w:cs="Courier New"/>
+                <w:sz w:val="18"/>
+                <w:szCs w:val="18"/>
+              </w:rPr>
+              <w:tab/>
+            </w:r>
+            <w:proofErr w:type="spellStart"/>
+            <w:r>
+              <w:rPr>
+                <w:rFonts w:ascii="Courier New" w:hAnsi="Courier New" w:cs="Courier New"/>
+                <w:sz w:val="18"/>
+                <w:szCs w:val="18"/>
+              </w:rPr>
+              <w:t>ss,sp</w:t>
+            </w:r>
+            <w:proofErr w:type="spellEnd"/>
           </w:p>
           <w:p>
             <w:pPr>
@@ -7030,6 +7096,50 @@
                 <w:szCs w:val="18"/>
               </w:rPr>
             </w:pPr>
+            <w:r>
+              <w:rPr>
+                <w:rFonts w:ascii="Courier New" w:hAnsi="Courier New" w:cs="Courier New"/>
+                <w:sz w:val="18"/>
+                <w:szCs w:val="18"/>
+              </w:rPr>
+              <w:tab/>
+            </w:r>
+            <w:proofErr w:type="spellStart"/>
+            <w:r>
+              <w:rPr>
+                <w:rFonts w:ascii="Courier New" w:hAnsi="Courier New" w:cs="Courier New"/>
+                <w:sz w:val="18"/>
+                <w:szCs w:val="18"/>
+              </w:rPr>
+              <w:t>lw</w:t>
+            </w:r>
+            <w:proofErr w:type="spellEnd"/>
+            <w:r>
+              <w:rPr>
+                <w:rFonts w:ascii="Courier New" w:hAnsi="Courier New" w:cs="Courier New"/>
+                <w:sz w:val="18"/>
+                <w:szCs w:val="18"/>
+              </w:rPr>
+              <w:tab/>
+            </w:r>
+            <w:r>
+              <w:rPr>
+                <w:rFonts w:ascii="Courier New" w:hAnsi="Courier New" w:cs="Courier New"/>
+                <w:sz w:val="18"/>
+                <w:szCs w:val="18"/>
+              </w:rPr>
+              <w:tab/>
+              <w:t>sp,TCB_SP0Save[tr+r250*8]</w:t>
+            </w:r>
+            <w:r>
+              <w:rPr>
+                <w:rFonts w:ascii="Courier New" w:hAnsi="Courier New" w:cs="Courier New"/>
+                <w:sz w:val="18"/>
+                <w:szCs w:val="18"/>
+              </w:rPr>
+              <w:tab/>
+              <w:t>; get stack pointer according to privilege level</w:t>
+            </w:r>
           </w:p>
           <w:p>
             <w:pPr>
@@ -7048,8 +7158,9 @@
                 <w:sz w:val="18"/>
                 <w:szCs w:val="18"/>
               </w:rPr>
+              <w:lastRenderedPageBreak/>
               <w:tab/>
-              <w:t>; Save the current stack back, if needed (may not be necessary)</w:t>
+              <w:t>cli</w:t>
             </w:r>
           </w:p>
           <w:p>
@@ -7070,7 +7181,7 @@
                 <w:szCs w:val="18"/>
               </w:rPr>
               <w:tab/>
-              <w:t>mfseg</w:t>
+              <w:t>push</w:t>
             </w:r>
             <w:r>
               <w:rPr>
@@ -7079,7 +7190,7 @@
                 <w:szCs w:val="18"/>
               </w:rPr>
               <w:tab/>
-              <w:t>r250,ss</w:t>
+              <w:t>r251</w:t>
             </w:r>
           </w:p>
           <w:p>
@@ -7093,73 +7204,6 @@
                 <w:szCs w:val="18"/>
               </w:rPr>
             </w:pPr>
-            <w:r>
-              <w:rPr>
-                <w:rFonts w:ascii="Courier New" w:hAnsi="Courier New" w:cs="Courier New"/>
-                <w:sz w:val="18"/>
-                <w:szCs w:val="18"/>
-              </w:rPr>
-              <w:tab/>
-              <w:t>or</w:t>
-            </w:r>
-            <w:r>
-              <w:rPr>
-                <w:rFonts w:ascii="Courier New" w:hAnsi="Courier New" w:cs="Courier New"/>
-                <w:sz w:val="18"/>
-                <w:szCs w:val="18"/>
-              </w:rPr>
-              <w:tab/>
-            </w:r>
-            <w:r>
-              <w:rPr>
-                <w:rFonts w:ascii="Courier New" w:hAnsi="Courier New" w:cs="Courier New"/>
-                <w:sz w:val="18"/>
-                <w:szCs w:val="18"/>
-              </w:rPr>
-              <w:tab/>
-              <w:t>sp,sp,r250</w:t>
-            </w:r>
-            <w:r>
-              <w:rPr>
-                <w:rFonts w:ascii="Courier New" w:hAnsi="Courier New" w:cs="Courier New"/>
-                <w:sz w:val="18"/>
-                <w:szCs w:val="18"/>
-              </w:rPr>
-              <w:tab/>
-            </w:r>
-            <w:r>
-              <w:rPr>
-                <w:rFonts w:ascii="Courier New" w:hAnsi="Courier New" w:cs="Courier New"/>
-                <w:sz w:val="18"/>
-                <w:szCs w:val="18"/>
-              </w:rPr>
-              <w:tab/>
-            </w:r>
-            <w:r>
-              <w:rPr>
-                <w:rFonts w:ascii="Courier New" w:hAnsi="Courier New" w:cs="Courier New"/>
-                <w:sz w:val="18"/>
-                <w:szCs w:val="18"/>
-              </w:rPr>
-              <w:tab/>
-            </w:r>
-            <w:r>
-              <w:rPr>
-                <w:rFonts w:ascii="Courier New" w:hAnsi="Courier New" w:cs="Courier New"/>
-                <w:sz w:val="18"/>
-                <w:szCs w:val="18"/>
-              </w:rPr>
-              <w:tab/>
-            </w:r>
-            <w:r>
-              <w:rPr>
-                <w:rFonts w:ascii="Courier New" w:hAnsi="Courier New" w:cs="Courier New"/>
-                <w:sz w:val="18"/>
-                <w:szCs w:val="18"/>
-              </w:rPr>
-              <w:tab/>
-              <w:t>; build stack pointer incl. selector</w:t>
-            </w:r>
           </w:p>
           <w:p>
             <w:pPr>
@@ -7179,65 +7223,7 @@
                 <w:szCs w:val="18"/>
               </w:rPr>
               <w:tab/>
-              <w:t>mfseg</w:t>
-            </w:r>
-            <w:r>
-              <w:rPr>
-                <w:rFonts w:ascii="Courier New" w:hAnsi="Courier New" w:cs="Courier New"/>
-                <w:sz w:val="18"/>
-                <w:szCs w:val="18"/>
-              </w:rPr>
-              <w:tab/>
-              <w:t>r250,cs</w:t>
-            </w:r>
-            <w:r>
-              <w:rPr>
-                <w:rFonts w:ascii="Courier New" w:hAnsi="Courier New" w:cs="Courier New"/>
-                <w:sz w:val="18"/>
-                <w:szCs w:val="18"/>
-              </w:rPr>
-              <w:tab/>
-            </w:r>
-            <w:r>
-              <w:rPr>
-                <w:rFonts w:ascii="Courier New" w:hAnsi="Courier New" w:cs="Courier New"/>
-                <w:sz w:val="18"/>
-                <w:szCs w:val="18"/>
-              </w:rPr>
-              <w:tab/>
-            </w:r>
-            <w:r>
-              <w:rPr>
-                <w:rFonts w:ascii="Courier New" w:hAnsi="Courier New" w:cs="Courier New"/>
-                <w:sz w:val="18"/>
-                <w:szCs w:val="18"/>
-              </w:rPr>
-              <w:tab/>
-            </w:r>
-            <w:r>
-              <w:rPr>
-                <w:rFonts w:ascii="Courier New" w:hAnsi="Courier New" w:cs="Courier New"/>
-                <w:sz w:val="18"/>
-                <w:szCs w:val="18"/>
-              </w:rPr>
-              <w:tab/>
-            </w:r>
-            <w:r>
-              <w:rPr>
-                <w:rFonts w:ascii="Courier New" w:hAnsi="Courier New" w:cs="Courier New"/>
-                <w:sz w:val="18"/>
-                <w:szCs w:val="18"/>
-              </w:rPr>
-              <w:tab/>
-            </w:r>
-            <w:r>
-              <w:rPr>
-                <w:rFonts w:ascii="Courier New" w:hAnsi="Courier New" w:cs="Courier New"/>
-                <w:sz w:val="18"/>
-                <w:szCs w:val="18"/>
-              </w:rPr>
-              <w:tab/>
-              <w:t>; get current privilege level</w:t>
+              <w:t>;...</w:t>
             </w:r>
           </w:p>
           <w:p>
@@ -7258,24 +7244,7 @@
                 <w:szCs w:val="18"/>
               </w:rPr>
               <w:tab/>
-              <w:t>shr</w:t>
-            </w:r>
-            <w:r>
-              <w:rPr>
-                <w:rFonts w:ascii="Courier New" w:hAnsi="Courier New" w:cs="Courier New"/>
-                <w:sz w:val="18"/>
-                <w:szCs w:val="18"/>
-              </w:rPr>
-              <w:tab/>
-            </w:r>
-            <w:r>
-              <w:rPr>
-                <w:rFonts w:ascii="Courier New" w:hAnsi="Courier New" w:cs="Courier New"/>
-                <w:sz w:val="18"/>
-                <w:szCs w:val="18"/>
-              </w:rPr>
-              <w:tab/>
-              <w:t>r250,r250,#61</w:t>
+              <w:t>;now use the stack</w:t>
             </w:r>
           </w:p>
           <w:p>
@@ -7296,33 +7265,7 @@
                 <w:szCs w:val="18"/>
               </w:rPr>
               <w:tab/>
-              <w:t>sw</w:t>
-            </w:r>
-            <w:r>
-              <w:rPr>
-                <w:rFonts w:ascii="Courier New" w:hAnsi="Courier New" w:cs="Courier New"/>
-                <w:sz w:val="18"/>
-                <w:szCs w:val="18"/>
-              </w:rPr>
-              <w:tab/>
-            </w:r>
-            <w:r>
-              <w:rPr>
-                <w:rFonts w:ascii="Courier New" w:hAnsi="Courier New" w:cs="Courier New"/>
-                <w:sz w:val="18"/>
-                <w:szCs w:val="18"/>
-              </w:rPr>
-              <w:tab/>
-              <w:t>sp,TCB_SP0Save[tr+r250*8]</w:t>
-            </w:r>
-            <w:r>
-              <w:rPr>
-                <w:rFonts w:ascii="Courier New" w:hAnsi="Courier New" w:cs="Courier New"/>
-                <w:sz w:val="18"/>
-                <w:szCs w:val="18"/>
-              </w:rPr>
-              <w:tab/>
-              <w:t>; store the stack pointer in the tss.</w:t>
+              <w:t>;...</w:t>
             </w:r>
           </w:p>
           <w:p>
@@ -7355,7 +7298,7 @@
                 <w:szCs w:val="18"/>
               </w:rPr>
               <w:tab/>
-              <w:t>; load back the original stack</w:t>
+              <w:t>; Save the current stack back, if needed (may not be necessary)</w:t>
             </w:r>
           </w:p>
           <w:p>
@@ -7376,8 +7319,17 @@
                 <w:szCs w:val="18"/>
               </w:rPr>
               <w:tab/>
-              <w:t>shr</w:t>
-            </w:r>
+            </w:r>
+            <w:proofErr w:type="spellStart"/>
+            <w:r>
+              <w:rPr>
+                <w:rFonts w:ascii="Courier New" w:hAnsi="Courier New" w:cs="Courier New"/>
+                <w:sz w:val="18"/>
+                <w:szCs w:val="18"/>
+              </w:rPr>
+              <w:t>mfseg</w:t>
+            </w:r>
+            <w:proofErr w:type="spellEnd"/>
             <w:r>
               <w:rPr>
                 <w:rFonts w:ascii="Courier New" w:hAnsi="Courier New" w:cs="Courier New"/>
@@ -7385,6 +7337,7 @@
                 <w:szCs w:val="18"/>
               </w:rPr>
               <w:tab/>
+              <w:t>r250,cs</w:t>
             </w:r>
             <w:r>
               <w:rPr>
@@ -7393,7 +7346,6 @@
                 <w:szCs w:val="18"/>
               </w:rPr>
               <w:tab/>
-              <w:t>r250,r251,#61</w:t>
             </w:r>
             <w:r>
               <w:rPr>
@@ -7426,7 +7378,15 @@
                 <w:szCs w:val="18"/>
               </w:rPr>
               <w:tab/>
-              <w:t>; get originating privilege level</w:t>
+            </w:r>
+            <w:r>
+              <w:rPr>
+                <w:rFonts w:ascii="Courier New" w:hAnsi="Courier New" w:cs="Courier New"/>
+                <w:sz w:val="18"/>
+                <w:szCs w:val="18"/>
+              </w:rPr>
+              <w:tab/>
+              <w:t>; get current privilege level</w:t>
             </w:r>
           </w:p>
           <w:p>
@@ -7447,8 +7407,17 @@
                 <w:szCs w:val="18"/>
               </w:rPr>
               <w:tab/>
-              <w:t>lw</w:t>
-            </w:r>
+            </w:r>
+            <w:proofErr w:type="spellStart"/>
+            <w:r>
+              <w:rPr>
+                <w:rFonts w:ascii="Courier New" w:hAnsi="Courier New" w:cs="Courier New"/>
+                <w:sz w:val="18"/>
+                <w:szCs w:val="18"/>
+              </w:rPr>
+              <w:t>shr</w:t>
+            </w:r>
+            <w:proofErr w:type="spellEnd"/>
             <w:r>
               <w:rPr>
                 <w:rFonts w:ascii="Courier New" w:hAnsi="Courier New" w:cs="Courier New"/>
@@ -7464,16 +7433,7 @@
                 <w:szCs w:val="18"/>
               </w:rPr>
               <w:tab/>
-              <w:t>sp,TCB_SP0Save[tr+r250*8]</w:t>
-            </w:r>
-            <w:r>
-              <w:rPr>
-                <w:rFonts w:ascii="Courier New" w:hAnsi="Courier New" w:cs="Courier New"/>
-                <w:sz w:val="18"/>
-                <w:szCs w:val="18"/>
-              </w:rPr>
-              <w:tab/>
-              <w:t>; get appropriate stack pointer from tss</w:t>
+              <w:t>r250,r250,#61</w:t>
             </w:r>
           </w:p>
           <w:p>
@@ -7494,8 +7454,19 @@
                 <w:szCs w:val="18"/>
               </w:rPr>
               <w:tab/>
-              <w:t>mtseg</w:t>
-            </w:r>
+            </w:r>
+            <w:proofErr w:type="spellStart"/>
+            <w:proofErr w:type="gramStart"/>
+            <w:r>
+              <w:rPr>
+                <w:rFonts w:ascii="Courier New" w:hAnsi="Courier New" w:cs="Courier New"/>
+                <w:sz w:val="18"/>
+                <w:szCs w:val="18"/>
+              </w:rPr>
+              <w:t>sw</w:t>
+            </w:r>
+            <w:proofErr w:type="spellEnd"/>
+            <w:proofErr w:type="gramEnd"/>
             <w:r>
               <w:rPr>
                 <w:rFonts w:ascii="Courier New" w:hAnsi="Courier New" w:cs="Courier New"/>
@@ -7503,7 +7474,6 @@
                 <w:szCs w:val="18"/>
               </w:rPr>
               <w:tab/>
-              <w:t>ss,sp</w:t>
             </w:r>
             <w:r>
               <w:rPr>
@@ -7512,6 +7482,7 @@
                 <w:szCs w:val="18"/>
               </w:rPr>
               <w:tab/>
+              <w:t>sp,TCB_SP0Save[tr+r250*8]</w:t>
             </w:r>
             <w:r>
               <w:rPr>
@@ -7520,39 +7491,25 @@
                 <w:szCs w:val="18"/>
               </w:rPr>
               <w:tab/>
-            </w:r>
-            <w:r>
-              <w:rPr>
-                <w:rFonts w:ascii="Courier New" w:hAnsi="Courier New" w:cs="Courier New"/>
-                <w:sz w:val="18"/>
-                <w:szCs w:val="18"/>
-              </w:rPr>
-              <w:tab/>
-            </w:r>
-            <w:r>
-              <w:rPr>
-                <w:rFonts w:ascii="Courier New" w:hAnsi="Courier New" w:cs="Courier New"/>
-                <w:sz w:val="18"/>
-                <w:szCs w:val="18"/>
-              </w:rPr>
-              <w:tab/>
-            </w:r>
-            <w:r>
-              <w:rPr>
-                <w:rFonts w:ascii="Courier New" w:hAnsi="Courier New" w:cs="Courier New"/>
-                <w:sz w:val="18"/>
-                <w:szCs w:val="18"/>
-              </w:rPr>
-              <w:tab/>
-            </w:r>
-            <w:r>
-              <w:rPr>
-                <w:rFonts w:ascii="Courier New" w:hAnsi="Courier New" w:cs="Courier New"/>
-                <w:sz w:val="18"/>
-                <w:szCs w:val="18"/>
-              </w:rPr>
-              <w:tab/>
-              <w:t>; initialize the segment</w:t>
+              <w:t xml:space="preserve">; store the stack pointer in the </w:t>
+            </w:r>
+            <w:proofErr w:type="spellStart"/>
+            <w:r>
+              <w:rPr>
+                <w:rFonts w:ascii="Courier New" w:hAnsi="Courier New" w:cs="Courier New"/>
+                <w:sz w:val="18"/>
+                <w:szCs w:val="18"/>
+              </w:rPr>
+              <w:t>tss</w:t>
+            </w:r>
+            <w:proofErr w:type="spellEnd"/>
+            <w:r>
+              <w:rPr>
+                <w:rFonts w:ascii="Courier New" w:hAnsi="Courier New" w:cs="Courier New"/>
+                <w:sz w:val="18"/>
+                <w:szCs w:val="18"/>
+              </w:rPr>
+              <w:t>.</w:t>
             </w:r>
           </w:p>
           <w:p>
@@ -7573,8 +7530,17 @@
                 <w:szCs w:val="18"/>
               </w:rPr>
               <w:tab/>
-              <w:t>and</w:t>
-            </w:r>
+            </w:r>
+            <w:proofErr w:type="spellStart"/>
+            <w:r>
+              <w:rPr>
+                <w:rFonts w:ascii="Courier New" w:hAnsi="Courier New" w:cs="Courier New"/>
+                <w:sz w:val="18"/>
+                <w:szCs w:val="18"/>
+              </w:rPr>
+              <w:t>mfseg</w:t>
+            </w:r>
+            <w:proofErr w:type="spellEnd"/>
             <w:r>
               <w:rPr>
                 <w:rFonts w:ascii="Courier New" w:hAnsi="Courier New" w:cs="Courier New"/>
@@ -7582,40 +7548,7 @@
                 <w:szCs w:val="18"/>
               </w:rPr>
               <w:tab/>
-            </w:r>
-            <w:r>
-              <w:rPr>
-                <w:rFonts w:ascii="Courier New" w:hAnsi="Courier New" w:cs="Courier New"/>
-                <w:sz w:val="18"/>
-                <w:szCs w:val="18"/>
-              </w:rPr>
-              <w:tab/>
-              <w:t>sp,sp,#$FFFFFFFFFF</w:t>
-            </w:r>
-            <w:r>
-              <w:rPr>
-                <w:rFonts w:ascii="Courier New" w:hAnsi="Courier New" w:cs="Courier New"/>
-                <w:sz w:val="18"/>
-                <w:szCs w:val="18"/>
-              </w:rPr>
-              <w:tab/>
-            </w:r>
-            <w:r>
-              <w:rPr>
-                <w:rFonts w:ascii="Courier New" w:hAnsi="Courier New" w:cs="Courier New"/>
-                <w:sz w:val="18"/>
-                <w:szCs w:val="18"/>
-              </w:rPr>
-              <w:tab/>
-            </w:r>
-            <w:r>
-              <w:rPr>
-                <w:rFonts w:ascii="Courier New" w:hAnsi="Courier New" w:cs="Courier New"/>
-                <w:sz w:val="18"/>
-                <w:szCs w:val="18"/>
-              </w:rPr>
-              <w:tab/>
-              <w:t>; mask off selector bits</w:t>
+              <w:t>r249,ss</w:t>
             </w:r>
           </w:p>
           <w:p>
@@ -7629,6 +7562,84 @@
                 <w:szCs w:val="18"/>
               </w:rPr>
             </w:pPr>
+            <w:r>
+              <w:rPr>
+                <w:rFonts w:ascii="Courier New" w:hAnsi="Courier New" w:cs="Courier New"/>
+                <w:sz w:val="18"/>
+                <w:szCs w:val="18"/>
+              </w:rPr>
+              <w:tab/>
+            </w:r>
+            <w:proofErr w:type="spellStart"/>
+            <w:r>
+              <w:rPr>
+                <w:rFonts w:ascii="Courier New" w:hAnsi="Courier New" w:cs="Courier New"/>
+                <w:sz w:val="18"/>
+                <w:szCs w:val="18"/>
+              </w:rPr>
+              <w:t>s</w:t>
+            </w:r>
+            <w:r>
+              <w:rPr>
+                <w:rFonts w:ascii="Courier New" w:hAnsi="Courier New" w:cs="Courier New"/>
+                <w:sz w:val="18"/>
+                <w:szCs w:val="18"/>
+              </w:rPr>
+              <w:t>w</w:t>
+            </w:r>
+            <w:proofErr w:type="spellEnd"/>
+            <w:r>
+              <w:rPr>
+                <w:rFonts w:ascii="Courier New" w:hAnsi="Courier New" w:cs="Courier New"/>
+                <w:sz w:val="18"/>
+                <w:szCs w:val="18"/>
+              </w:rPr>
+              <w:tab/>
+            </w:r>
+            <w:r>
+              <w:rPr>
+                <w:rFonts w:ascii="Courier New" w:hAnsi="Courier New" w:cs="Courier New"/>
+                <w:sz w:val="18"/>
+                <w:szCs w:val="18"/>
+              </w:rPr>
+              <w:tab/>
+              <w:t>r249,TCB_SS0Save[tr+r250*</w:t>
+            </w:r>
+            <w:r>
+              <w:rPr>
+                <w:rFonts w:ascii="Courier New" w:hAnsi="Courier New" w:cs="Courier New"/>
+                <w:sz w:val="18"/>
+                <w:szCs w:val="18"/>
+              </w:rPr>
+              <w:t>8</w:t>
+            </w:r>
+            <w:r>
+              <w:rPr>
+                <w:rFonts w:ascii="Courier New" w:hAnsi="Courier New" w:cs="Courier New"/>
+                <w:sz w:val="18"/>
+                <w:szCs w:val="18"/>
+              </w:rPr>
+              <w:t>]</w:t>
+            </w:r>
+            <w:r>
+              <w:rPr>
+                <w:rFonts w:ascii="Courier New" w:hAnsi="Courier New" w:cs="Courier New"/>
+                <w:sz w:val="18"/>
+                <w:szCs w:val="18"/>
+              </w:rPr>
+              <w:tab/>
+              <w:t xml:space="preserve">; store stack segment in </w:t>
+            </w:r>
+            <w:proofErr w:type="spellStart"/>
+            <w:r>
+              <w:rPr>
+                <w:rFonts w:ascii="Courier New" w:hAnsi="Courier New" w:cs="Courier New"/>
+                <w:sz w:val="18"/>
+                <w:szCs w:val="18"/>
+              </w:rPr>
+              <w:t>tss</w:t>
+            </w:r>
+            <w:proofErr w:type="spellEnd"/>
           </w:p>
           <w:p>
             <w:pPr>
@@ -7641,15 +7652,6 @@
                 <w:szCs w:val="18"/>
               </w:rPr>
             </w:pPr>
-            <w:r>
-              <w:rPr>
-                <w:rFonts w:ascii="Courier New" w:hAnsi="Courier New" w:cs="Courier New"/>
-                <w:sz w:val="18"/>
-                <w:szCs w:val="18"/>
-              </w:rPr>
-              <w:tab/>
-              <w:t>; return to caller</w:t>
-            </w:r>
           </w:p>
           <w:p>
             <w:pPr>
@@ -7669,8 +7671,20 @@
                 <w:szCs w:val="18"/>
               </w:rPr>
               <w:tab/>
-              <w:t>jmp</w:t>
-            </w:r>
+              <w:t>; load back the original stack</w:t>
+            </w:r>
+          </w:p>
+          <w:p>
+            <w:pPr>
+              <w:autoSpaceDE w:val="0"/>
+              <w:autoSpaceDN w:val="0"/>
+              <w:adjustRightInd w:val="0"/>
+              <w:rPr>
+                <w:rFonts w:ascii="Courier New" w:hAnsi="Courier New" w:cs="Courier New"/>
+                <w:sz w:val="18"/>
+                <w:szCs w:val="18"/>
+              </w:rPr>
+            </w:pPr>
             <w:r>
               <w:rPr>
                 <w:rFonts w:ascii="Courier New" w:hAnsi="Courier New" w:cs="Courier New"/>
@@ -7678,6 +7692,7 @@
                 <w:szCs w:val="18"/>
               </w:rPr>
               <w:tab/>
+              <w:t>pop</w:t>
             </w:r>
             <w:r>
               <w:rPr>
@@ -7686,15 +7701,405 @@
                 <w:szCs w:val="18"/>
               </w:rPr>
               <w:tab/>
-              <w:t>[r251]</w:t>
-            </w:r>
-          </w:p>
-          <w:p>
-            <w:pPr>
-              <w:rPr>
-                <w:sz w:val="18"/>
-              </w:rPr>
-            </w:pPr>
+            </w:r>
+            <w:r>
+              <w:rPr>
+                <w:rFonts w:ascii="Courier New" w:hAnsi="Courier New" w:cs="Courier New"/>
+                <w:sz w:val="18"/>
+                <w:szCs w:val="18"/>
+              </w:rPr>
+              <w:tab/>
+              <w:t>r251</w:t>
+            </w:r>
+          </w:p>
+          <w:p>
+            <w:pPr>
+              <w:autoSpaceDE w:val="0"/>
+              <w:autoSpaceDN w:val="0"/>
+              <w:adjustRightInd w:val="0"/>
+              <w:rPr>
+                <w:rFonts w:ascii="Courier New" w:hAnsi="Courier New" w:cs="Courier New"/>
+                <w:sz w:val="18"/>
+                <w:szCs w:val="18"/>
+              </w:rPr>
+            </w:pPr>
+            <w:r>
+              <w:rPr>
+                <w:rFonts w:ascii="Courier New" w:hAnsi="Courier New" w:cs="Courier New"/>
+                <w:sz w:val="18"/>
+                <w:szCs w:val="18"/>
+              </w:rPr>
+              <w:tab/>
+            </w:r>
+            <w:proofErr w:type="spellStart"/>
+            <w:r>
+              <w:rPr>
+                <w:rFonts w:ascii="Courier New" w:hAnsi="Courier New" w:cs="Courier New"/>
+                <w:sz w:val="18"/>
+                <w:szCs w:val="18"/>
+              </w:rPr>
+              <w:t>shr</w:t>
+            </w:r>
+            <w:proofErr w:type="spellEnd"/>
+            <w:r>
+              <w:rPr>
+                <w:rFonts w:ascii="Courier New" w:hAnsi="Courier New" w:cs="Courier New"/>
+                <w:sz w:val="18"/>
+                <w:szCs w:val="18"/>
+              </w:rPr>
+              <w:tab/>
+            </w:r>
+            <w:r>
+              <w:rPr>
+                <w:rFonts w:ascii="Courier New" w:hAnsi="Courier New" w:cs="Courier New"/>
+                <w:sz w:val="18"/>
+                <w:szCs w:val="18"/>
+              </w:rPr>
+              <w:tab/>
+              <w:t>r250,r251,#61</w:t>
+            </w:r>
+            <w:r>
+              <w:rPr>
+                <w:rFonts w:ascii="Courier New" w:hAnsi="Courier New" w:cs="Courier New"/>
+                <w:sz w:val="18"/>
+                <w:szCs w:val="18"/>
+              </w:rPr>
+              <w:tab/>
+            </w:r>
+            <w:r>
+              <w:rPr>
+                <w:rFonts w:ascii="Courier New" w:hAnsi="Courier New" w:cs="Courier New"/>
+                <w:sz w:val="18"/>
+                <w:szCs w:val="18"/>
+              </w:rPr>
+              <w:tab/>
+            </w:r>
+            <w:r>
+              <w:rPr>
+                <w:rFonts w:ascii="Courier New" w:hAnsi="Courier New" w:cs="Courier New"/>
+                <w:sz w:val="18"/>
+                <w:szCs w:val="18"/>
+              </w:rPr>
+              <w:tab/>
+            </w:r>
+            <w:r>
+              <w:rPr>
+                <w:rFonts w:ascii="Courier New" w:hAnsi="Courier New" w:cs="Courier New"/>
+                <w:sz w:val="18"/>
+                <w:szCs w:val="18"/>
+              </w:rPr>
+              <w:tab/>
+              <w:t>; get originating privilege level</w:t>
+            </w:r>
+          </w:p>
+          <w:p>
+            <w:pPr>
+              <w:autoSpaceDE w:val="0"/>
+              <w:autoSpaceDN w:val="0"/>
+              <w:adjustRightInd w:val="0"/>
+              <w:rPr>
+                <w:rFonts w:ascii="Courier New" w:hAnsi="Courier New" w:cs="Courier New"/>
+                <w:sz w:val="18"/>
+                <w:szCs w:val="18"/>
+              </w:rPr>
+            </w:pPr>
+            <w:r>
+              <w:rPr>
+                <w:rFonts w:ascii="Courier New" w:hAnsi="Courier New" w:cs="Courier New"/>
+                <w:sz w:val="18"/>
+                <w:szCs w:val="18"/>
+              </w:rPr>
+              <w:tab/>
+            </w:r>
+            <w:proofErr w:type="spellStart"/>
+            <w:r>
+              <w:rPr>
+                <w:rFonts w:ascii="Courier New" w:hAnsi="Courier New" w:cs="Courier New"/>
+                <w:sz w:val="18"/>
+                <w:szCs w:val="18"/>
+              </w:rPr>
+              <w:t>sei</w:t>
+            </w:r>
+            <w:proofErr w:type="spellEnd"/>
+          </w:p>
+          <w:p>
+            <w:pPr>
+              <w:autoSpaceDE w:val="0"/>
+              <w:autoSpaceDN w:val="0"/>
+              <w:adjustRightInd w:val="0"/>
+              <w:rPr>
+                <w:rFonts w:ascii="Courier New" w:hAnsi="Courier New" w:cs="Courier New"/>
+                <w:sz w:val="18"/>
+                <w:szCs w:val="18"/>
+              </w:rPr>
+            </w:pPr>
+            <w:r>
+              <w:rPr>
+                <w:rFonts w:ascii="Courier New" w:hAnsi="Courier New" w:cs="Courier New"/>
+                <w:sz w:val="18"/>
+                <w:szCs w:val="18"/>
+              </w:rPr>
+              <w:tab/>
+            </w:r>
+            <w:proofErr w:type="spellStart"/>
+            <w:r>
+              <w:rPr>
+                <w:rFonts w:ascii="Courier New" w:hAnsi="Courier New" w:cs="Courier New"/>
+                <w:sz w:val="18"/>
+                <w:szCs w:val="18"/>
+              </w:rPr>
+              <w:t>l</w:t>
+            </w:r>
+            <w:r>
+              <w:rPr>
+                <w:rFonts w:ascii="Courier New" w:hAnsi="Courier New" w:cs="Courier New"/>
+                <w:sz w:val="18"/>
+                <w:szCs w:val="18"/>
+              </w:rPr>
+              <w:t>w</w:t>
+            </w:r>
+            <w:proofErr w:type="spellEnd"/>
+            <w:r>
+              <w:rPr>
+                <w:rFonts w:ascii="Courier New" w:hAnsi="Courier New" w:cs="Courier New"/>
+                <w:sz w:val="18"/>
+                <w:szCs w:val="18"/>
+              </w:rPr>
+              <w:tab/>
+            </w:r>
+            <w:r>
+              <w:rPr>
+                <w:rFonts w:ascii="Courier New" w:hAnsi="Courier New" w:cs="Courier New"/>
+                <w:sz w:val="18"/>
+                <w:szCs w:val="18"/>
+              </w:rPr>
+              <w:tab/>
+              <w:t>sp,TCB_SS0Save[tr+r250*</w:t>
+            </w:r>
+            <w:r>
+              <w:rPr>
+                <w:rFonts w:ascii="Courier New" w:hAnsi="Courier New" w:cs="Courier New"/>
+                <w:sz w:val="18"/>
+                <w:szCs w:val="18"/>
+              </w:rPr>
+              <w:t>8</w:t>
+            </w:r>
+            <w:r>
+              <w:rPr>
+                <w:rFonts w:ascii="Courier New" w:hAnsi="Courier New" w:cs="Courier New"/>
+                <w:sz w:val="18"/>
+                <w:szCs w:val="18"/>
+              </w:rPr>
+              <w:t>]</w:t>
+            </w:r>
+            <w:r>
+              <w:rPr>
+                <w:rFonts w:ascii="Courier New" w:hAnsi="Courier New" w:cs="Courier New"/>
+                <w:sz w:val="18"/>
+                <w:szCs w:val="18"/>
+              </w:rPr>
+              <w:tab/>
+              <w:t>; get back segment register</w:t>
+            </w:r>
+          </w:p>
+          <w:p>
+            <w:pPr>
+              <w:autoSpaceDE w:val="0"/>
+              <w:autoSpaceDN w:val="0"/>
+              <w:adjustRightInd w:val="0"/>
+              <w:rPr>
+                <w:rFonts w:ascii="Courier New" w:hAnsi="Courier New" w:cs="Courier New"/>
+                <w:sz w:val="18"/>
+                <w:szCs w:val="18"/>
+              </w:rPr>
+            </w:pPr>
+            <w:r>
+              <w:rPr>
+                <w:rFonts w:ascii="Courier New" w:hAnsi="Courier New" w:cs="Courier New"/>
+                <w:sz w:val="18"/>
+                <w:szCs w:val="18"/>
+              </w:rPr>
+              <w:tab/>
+            </w:r>
+            <w:proofErr w:type="spellStart"/>
+            <w:r>
+              <w:rPr>
+                <w:rFonts w:ascii="Courier New" w:hAnsi="Courier New" w:cs="Courier New"/>
+                <w:sz w:val="18"/>
+                <w:szCs w:val="18"/>
+              </w:rPr>
+              <w:t>mtseg</w:t>
+            </w:r>
+            <w:proofErr w:type="spellEnd"/>
+            <w:r>
+              <w:rPr>
+                <w:rFonts w:ascii="Courier New" w:hAnsi="Courier New" w:cs="Courier New"/>
+                <w:sz w:val="18"/>
+                <w:szCs w:val="18"/>
+              </w:rPr>
+              <w:tab/>
+            </w:r>
+            <w:proofErr w:type="spellStart"/>
+            <w:r>
+              <w:rPr>
+                <w:rFonts w:ascii="Courier New" w:hAnsi="Courier New" w:cs="Courier New"/>
+                <w:sz w:val="18"/>
+                <w:szCs w:val="18"/>
+              </w:rPr>
+              <w:t>ss,sp</w:t>
+            </w:r>
+            <w:proofErr w:type="spellEnd"/>
+          </w:p>
+          <w:p>
+            <w:pPr>
+              <w:autoSpaceDE w:val="0"/>
+              <w:autoSpaceDN w:val="0"/>
+              <w:adjustRightInd w:val="0"/>
+              <w:rPr>
+                <w:rFonts w:ascii="Courier New" w:hAnsi="Courier New" w:cs="Courier New"/>
+                <w:sz w:val="18"/>
+                <w:szCs w:val="18"/>
+              </w:rPr>
+            </w:pPr>
+            <w:r>
+              <w:rPr>
+                <w:rFonts w:ascii="Courier New" w:hAnsi="Courier New" w:cs="Courier New"/>
+                <w:sz w:val="18"/>
+                <w:szCs w:val="18"/>
+              </w:rPr>
+              <w:tab/>
+            </w:r>
+            <w:proofErr w:type="spellStart"/>
+            <w:r>
+              <w:rPr>
+                <w:rFonts w:ascii="Courier New" w:hAnsi="Courier New" w:cs="Courier New"/>
+                <w:sz w:val="18"/>
+                <w:szCs w:val="18"/>
+              </w:rPr>
+              <w:t>lw</w:t>
+            </w:r>
+            <w:proofErr w:type="spellEnd"/>
+            <w:r>
+              <w:rPr>
+                <w:rFonts w:ascii="Courier New" w:hAnsi="Courier New" w:cs="Courier New"/>
+                <w:sz w:val="18"/>
+                <w:szCs w:val="18"/>
+              </w:rPr>
+              <w:tab/>
+            </w:r>
+            <w:r>
+              <w:rPr>
+                <w:rFonts w:ascii="Courier New" w:hAnsi="Courier New" w:cs="Courier New"/>
+                <w:sz w:val="18"/>
+                <w:szCs w:val="18"/>
+              </w:rPr>
+              <w:tab/>
+              <w:t>sp,TCB_SP0Save[tr+r250*8]</w:t>
+            </w:r>
+            <w:r>
+              <w:rPr>
+                <w:rFonts w:ascii="Courier New" w:hAnsi="Courier New" w:cs="Courier New"/>
+                <w:sz w:val="18"/>
+                <w:szCs w:val="18"/>
+              </w:rPr>
+              <w:tab/>
+              <w:t xml:space="preserve">; get appropriate stack pointer from </w:t>
+            </w:r>
+            <w:proofErr w:type="spellStart"/>
+            <w:r>
+              <w:rPr>
+                <w:rFonts w:ascii="Courier New" w:hAnsi="Courier New" w:cs="Courier New"/>
+                <w:sz w:val="18"/>
+                <w:szCs w:val="18"/>
+              </w:rPr>
+              <w:t>tss</w:t>
+            </w:r>
+            <w:proofErr w:type="spellEnd"/>
+          </w:p>
+          <w:p>
+            <w:pPr>
+              <w:autoSpaceDE w:val="0"/>
+              <w:autoSpaceDN w:val="0"/>
+              <w:adjustRightInd w:val="0"/>
+              <w:rPr>
+                <w:rFonts w:ascii="Courier New" w:hAnsi="Courier New" w:cs="Courier New"/>
+                <w:sz w:val="18"/>
+                <w:szCs w:val="18"/>
+              </w:rPr>
+            </w:pPr>
+            <w:r>
+              <w:rPr>
+                <w:rFonts w:ascii="Courier New" w:hAnsi="Courier New" w:cs="Courier New"/>
+                <w:sz w:val="18"/>
+                <w:szCs w:val="18"/>
+              </w:rPr>
+              <w:tab/>
+              <w:t>cli</w:t>
+            </w:r>
+          </w:p>
+          <w:p>
+            <w:pPr>
+              <w:autoSpaceDE w:val="0"/>
+              <w:autoSpaceDN w:val="0"/>
+              <w:adjustRightInd w:val="0"/>
+              <w:rPr>
+                <w:rFonts w:ascii="Courier New" w:hAnsi="Courier New" w:cs="Courier New"/>
+                <w:sz w:val="18"/>
+                <w:szCs w:val="18"/>
+              </w:rPr>
+            </w:pPr>
+          </w:p>
+          <w:p>
+            <w:pPr>
+              <w:autoSpaceDE w:val="0"/>
+              <w:autoSpaceDN w:val="0"/>
+              <w:adjustRightInd w:val="0"/>
+              <w:rPr>
+                <w:sz w:val="18"/>
+              </w:rPr>
+            </w:pPr>
+            <w:r>
+              <w:rPr>
+                <w:rFonts w:ascii="Courier New" w:hAnsi="Courier New" w:cs="Courier New"/>
+                <w:sz w:val="18"/>
+                <w:szCs w:val="18"/>
+              </w:rPr>
+              <w:tab/>
+            </w:r>
+            <w:proofErr w:type="spellStart"/>
+            <w:r>
+              <w:rPr>
+                <w:rFonts w:ascii="Courier New" w:hAnsi="Courier New" w:cs="Courier New"/>
+                <w:sz w:val="18"/>
+                <w:szCs w:val="18"/>
+              </w:rPr>
+              <w:t>rts</w:t>
+            </w:r>
+            <w:proofErr w:type="spellEnd"/>
+            <w:r>
+              <w:rPr>
+                <w:rFonts w:ascii="Courier New" w:hAnsi="Courier New" w:cs="Courier New"/>
+                <w:sz w:val="18"/>
+                <w:szCs w:val="18"/>
+              </w:rPr>
+              <w:tab/>
+            </w:r>
+            <w:r>
+              <w:rPr>
+                <w:rFonts w:ascii="Courier New" w:hAnsi="Courier New" w:cs="Courier New"/>
+                <w:sz w:val="18"/>
+                <w:szCs w:val="18"/>
+              </w:rPr>
+              <w:tab/>
+            </w:r>
+            <w:r>
+              <w:rPr>
+                <w:rFonts w:ascii="Courier New" w:hAnsi="Courier New" w:cs="Courier New"/>
+                <w:sz w:val="18"/>
+                <w:szCs w:val="18"/>
+              </w:rPr>
+              <w:tab/>
+            </w:r>
           </w:p>
         </w:tc>
       </w:tr>
@@ -7705,6 +8110,291 @@
       </w:pPr>
     </w:p>
     <w:p>
+      <w:r>
+        <w:t>Call Gate Descriptor</w:t>
+      </w:r>
+    </w:p>
+    <w:tbl>
+      <w:tblPr>
+        <w:tblStyle w:val="TableGrid"/>
+        <w:tblW w:w="9591" w:type="dxa"/>
+        <w:tblLook w:val="04A0" w:firstRow="1" w:lastRow="0" w:firstColumn="1" w:lastColumn="0" w:noHBand="0" w:noVBand="1"/>
+      </w:tblPr>
+      <w:tblGrid>
+        <w:gridCol w:w="330"/>
+        <w:gridCol w:w="326"/>
+        <w:gridCol w:w="326"/>
+        <w:gridCol w:w="260"/>
+        <w:gridCol w:w="68"/>
+        <w:gridCol w:w="331"/>
+        <w:gridCol w:w="352"/>
+        <w:gridCol w:w="409"/>
+        <w:gridCol w:w="344"/>
+        <w:gridCol w:w="2040"/>
+        <w:gridCol w:w="992"/>
+        <w:gridCol w:w="3813"/>
+      </w:tblGrid>
+      <w:tr>
+        <w:tc>
+          <w:tcPr>
+            <w:tcW w:w="330" w:type="dxa"/>
+          </w:tcPr>
+          <w:p>
+            <w:pPr>
+              <w:jc w:val="center"/>
+            </w:pPr>
+            <w:r>
+              <w:t>P</w:t>
+            </w:r>
+          </w:p>
+        </w:tc>
+        <w:tc>
+          <w:tcPr>
+            <w:tcW w:w="326" w:type="dxa"/>
+            <w:shd w:val="clear" w:color="auto" w:fill="D9D9D9" w:themeFill="background1" w:themeFillShade="D9"/>
+          </w:tcPr>
+          <w:p>
+            <w:pPr>
+              <w:jc w:val="center"/>
+            </w:pPr>
+            <w:r>
+              <w:t>~</w:t>
+            </w:r>
+          </w:p>
+        </w:tc>
+        <w:tc>
+          <w:tcPr>
+            <w:tcW w:w="326" w:type="dxa"/>
+            <w:shd w:val="clear" w:color="auto" w:fill="D9D9D9" w:themeFill="background1" w:themeFillShade="D9"/>
+          </w:tcPr>
+          <w:p>
+            <w:pPr>
+              <w:jc w:val="center"/>
+            </w:pPr>
+            <w:r>
+              <w:t>~</w:t>
+            </w:r>
+          </w:p>
+        </w:tc>
+        <w:tc>
+          <w:tcPr>
+            <w:tcW w:w="328" w:type="dxa"/>
+            <w:gridSpan w:val="2"/>
+            <w:tcBorders>
+              <w:bottom w:val="single" w:sz="4" w:space="0" w:color="auto"/>
+            </w:tcBorders>
+          </w:tcPr>
+          <w:p>
+            <w:pPr>
+              <w:jc w:val="center"/>
+            </w:pPr>
+            <w:r>
+              <w:t>1</w:t>
+            </w:r>
+          </w:p>
+        </w:tc>
+        <w:tc>
+          <w:tcPr>
+            <w:tcW w:w="331" w:type="dxa"/>
+            <w:tcBorders>
+              <w:bottom w:val="single" w:sz="4" w:space="0" w:color="auto"/>
+            </w:tcBorders>
+          </w:tcPr>
+          <w:p>
+            <w:pPr>
+              <w:jc w:val="center"/>
+            </w:pPr>
+            <w:r>
+              <w:t>X</w:t>
+            </w:r>
+          </w:p>
+        </w:tc>
+        <w:tc>
+          <w:tcPr>
+            <w:tcW w:w="352" w:type="dxa"/>
+            <w:tcBorders>
+              <w:bottom w:val="single" w:sz="4" w:space="0" w:color="auto"/>
+            </w:tcBorders>
+          </w:tcPr>
+          <w:p>
+            <w:pPr>
+              <w:jc w:val="center"/>
+            </w:pPr>
+            <w:r>
+              <w:t>C</w:t>
+            </w:r>
+          </w:p>
+        </w:tc>
+        <w:tc>
+          <w:tcPr>
+            <w:tcW w:w="409" w:type="dxa"/>
+            <w:tcBorders>
+              <w:bottom w:val="single" w:sz="4" w:space="0" w:color="auto"/>
+            </w:tcBorders>
+          </w:tcPr>
+          <w:p>
+            <w:pPr>
+              <w:jc w:val="center"/>
+            </w:pPr>
+            <w:r>
+              <w:t>R</w:t>
+            </w:r>
+          </w:p>
+        </w:tc>
+        <w:tc>
+          <w:tcPr>
+            <w:tcW w:w="344" w:type="dxa"/>
+            <w:tcBorders>
+              <w:bottom w:val="single" w:sz="4" w:space="0" w:color="auto"/>
+            </w:tcBorders>
+          </w:tcPr>
+          <w:p>
+            <w:pPr>
+              <w:jc w:val="center"/>
+            </w:pPr>
+            <w:r>
+              <w:t>A</w:t>
+            </w:r>
+          </w:p>
+        </w:tc>
+        <w:tc>
+          <w:tcPr>
+            <w:tcW w:w="2040" w:type="dxa"/>
+            <w:shd w:val="clear" w:color="auto" w:fill="D9D9D9" w:themeFill="background1" w:themeFillShade="D9"/>
+          </w:tcPr>
+          <w:p>
+            <w:pPr>
+              <w:jc w:val="center"/>
+            </w:pPr>
+            <w:r>
+              <w:t>~</w:t>
+            </w:r>
+            <w:r>
+              <w:rPr>
+                <w:vertAlign w:val="subscript"/>
+              </w:rPr>
+              <w:t>27</w:t>
+            </w:r>
+          </w:p>
+        </w:tc>
+        <w:tc>
+          <w:tcPr>
+            <w:tcW w:w="992" w:type="dxa"/>
+            <w:shd w:val="clear" w:color="auto" w:fill="D9D9D9" w:themeFill="background1" w:themeFillShade="D9"/>
+          </w:tcPr>
+          <w:p>
+            <w:pPr>
+              <w:jc w:val="center"/>
+            </w:pPr>
+            <w:r>
+              <w:t>~</w:t>
+            </w:r>
+            <w:r>
+              <w:rPr>
+                <w:vertAlign w:val="subscript"/>
+              </w:rPr>
+              <w:t>5</w:t>
+            </w:r>
+          </w:p>
+        </w:tc>
+        <w:tc>
+          <w:tcPr>
+            <w:tcW w:w="3813" w:type="dxa"/>
+          </w:tcPr>
+          <w:p>
+            <w:pPr>
+              <w:jc w:val="center"/>
+            </w:pPr>
+            <w:r>
+              <w:t>Selector</w:t>
+            </w:r>
+            <w:r>
+              <w:rPr>
+                <w:vertAlign w:val="subscript"/>
+              </w:rPr>
+              <w:t>23</w:t>
+            </w:r>
+            <w:proofErr w:type="gramStart"/>
+            <w:r>
+              <w:rPr>
+                <w:vertAlign w:val="subscript"/>
+              </w:rPr>
+              <w:t>..</w:t>
+            </w:r>
+            <w:proofErr w:type="gramEnd"/>
+            <w:r>
+              <w:rPr>
+                <w:vertAlign w:val="subscript"/>
+              </w:rPr>
+              <w:t>0</w:t>
+            </w:r>
+          </w:p>
+        </w:tc>
+      </w:tr>
+      <w:tr>
+        <w:tc>
+          <w:tcPr>
+            <w:tcW w:w="1242" w:type="dxa"/>
+            <w:gridSpan w:val="4"/>
+          </w:tcPr>
+          <w:p>
+            <w:pPr>
+              <w:jc w:val="center"/>
+            </w:pPr>
+            <w:r>
+              <w:t>DPL</w:t>
+            </w:r>
+            <w:r>
+              <w:rPr>
+                <w:vertAlign w:val="subscript"/>
+              </w:rPr>
+              <w:t>4</w:t>
+            </w:r>
+          </w:p>
+        </w:tc>
+        <w:tc>
+          <w:tcPr>
+            <w:tcW w:w="8349" w:type="dxa"/>
+            <w:gridSpan w:val="8"/>
+            <w:shd w:val="clear" w:color="auto" w:fill="auto"/>
+          </w:tcPr>
+          <w:p>
+            <w:pPr>
+              <w:jc w:val="center"/>
+            </w:pPr>
+            <w:r>
+              <w:t>Offset</w:t>
+            </w:r>
+            <w:r>
+              <w:rPr>
+                <w:vertAlign w:val="subscript"/>
+              </w:rPr>
+              <w:t>59</w:t>
+            </w:r>
+            <w:proofErr w:type="gramStart"/>
+            <w:r>
+              <w:rPr>
+                <w:vertAlign w:val="subscript"/>
+              </w:rPr>
+              <w:t>..</w:t>
+            </w:r>
+            <w:proofErr w:type="gramEnd"/>
+            <w:r>
+              <w:rPr>
+                <w:vertAlign w:val="subscript"/>
+              </w:rPr>
+              <w:t>0</w:t>
+            </w:r>
+          </w:p>
+        </w:tc>
+      </w:tr>
+    </w:tbl>
+    <w:p>
+      <w:pPr>
+        <w:ind w:left="720"/>
+      </w:pPr>
+    </w:p>
+    <w:p>
       <w:pPr>
         <w:pStyle w:val="Heading2"/>
       </w:pPr>
@@ -7717,7 +8407,15 @@
         <w:ind w:left="720"/>
       </w:pPr>
       <w:r>
-        <w:t>Where are the task gates ? Task gates on the 80x86 series have proven to be too much of a solution and too inflexible for practical usage. There are no operating systems that make use of them.</w:t>
+        <w:t xml:space="preserve">Where are the task </w:t>
+      </w:r>
+      <w:proofErr w:type="gramStart"/>
+      <w:r>
+        <w:t>gates ?</w:t>
+      </w:r>
+      <w:proofErr w:type="gramEnd"/>
+      <w:r>
+        <w:t xml:space="preserve"> Task gates on the 80x86 series have proven to be too much of a solution and too inflexible for practical usage. There are no operating systems that make use of them.</w:t>
       </w:r>
       <w:r>
         <w:t xml:space="preserve"> I tried for a while a number of years ago to implement a simple task switcher using task gates. I always found myself wanting to ‘wedge into’ the task switch mechanism.</w:t>
@@ -7947,8 +8645,8 @@
       <w:tr>
         <w:tc>
           <w:tcPr>
-            <w:tcW w:w="1143" w:type="dxa"/>
-            <w:gridSpan w:val="3"/>
+            <w:tcW w:w="1567" w:type="dxa"/>
+            <w:gridSpan w:val="4"/>
             <w:shd w:val="clear" w:color="auto" w:fill="auto"/>
           </w:tcPr>
           <w:p>
@@ -7962,21 +8660,7 @@
               <w:rPr>
                 <w:vertAlign w:val="subscript"/>
               </w:rPr>
-              <w:t>3</w:t>
-            </w:r>
-          </w:p>
-        </w:tc>
-        <w:tc>
-          <w:tcPr>
-            <w:tcW w:w="424" w:type="dxa"/>
-            <w:shd w:val="clear" w:color="auto" w:fill="D9D9D9" w:themeFill="background1" w:themeFillShade="D9"/>
-          </w:tcPr>
-          <w:p>
-            <w:pPr>
-              <w:jc w:val="center"/>
-            </w:pPr>
-            <w:r>
-              <w:t>~</w:t>
+              <w:t>4</w:t>
             </w:r>
           </w:p>
         </w:tc>
@@ -8018,6 +8702,8 @@
       <w:r>
         <w:t>T = 0: Interrupt Gate</w:t>
       </w:r>
+      <w:bookmarkStart w:id="8" w:name="_GoBack"/>
+      <w:bookmarkEnd w:id="8"/>
     </w:p>
     <w:p>
       <w:pPr>
@@ -8110,7 +8796,21 @@
               <w:rPr>
                 <w:vertAlign w:val="subscript"/>
               </w:rPr>
-              <w:t>63..32</w:t>
+              <w:t>63</w:t>
+            </w:r>
+            <w:proofErr w:type="gramStart"/>
+            <w:r>
+              <w:rPr>
+                <w:vertAlign w:val="subscript"/>
+              </w:rPr>
+              <w:t>..</w:t>
+            </w:r>
+            <w:proofErr w:type="gramEnd"/>
+            <w:r>
+              <w:rPr>
+                <w:vertAlign w:val="subscript"/>
+              </w:rPr>
+              <w:t>32</w:t>
             </w:r>
           </w:p>
         </w:tc>
@@ -8148,7 +8848,21 @@
               <w:rPr>
                 <w:vertAlign w:val="subscript"/>
               </w:rPr>
-              <w:t>31..8</w:t>
+              <w:t>31</w:t>
+            </w:r>
+            <w:proofErr w:type="gramStart"/>
+            <w:r>
+              <w:rPr>
+                <w:vertAlign w:val="subscript"/>
+              </w:rPr>
+              <w:t>..</w:t>
+            </w:r>
+            <w:proofErr w:type="gramEnd"/>
+            <w:r>
+              <w:rPr>
+                <w:vertAlign w:val="subscript"/>
+              </w:rPr>
+              <w:t>8</w:t>
             </w:r>
           </w:p>
         </w:tc>
@@ -8207,7 +8921,21 @@
               <w:rPr>
                 <w:vertAlign w:val="subscript"/>
               </w:rPr>
-              <w:t>63..32</w:t>
+              <w:t>63</w:t>
+            </w:r>
+            <w:proofErr w:type="gramStart"/>
+            <w:r>
+              <w:rPr>
+                <w:vertAlign w:val="subscript"/>
+              </w:rPr>
+              <w:t>..</w:t>
+            </w:r>
+            <w:proofErr w:type="gramEnd"/>
+            <w:r>
+              <w:rPr>
+                <w:vertAlign w:val="subscript"/>
+              </w:rPr>
+              <w:t>32</w:t>
             </w:r>
           </w:p>
         </w:tc>
@@ -8245,7 +8973,21 @@
               <w:rPr>
                 <w:vertAlign w:val="subscript"/>
               </w:rPr>
-              <w:t>31..8</w:t>
+              <w:t>31</w:t>
+            </w:r>
+            <w:proofErr w:type="gramStart"/>
+            <w:r>
+              <w:rPr>
+                <w:vertAlign w:val="subscript"/>
+              </w:rPr>
+              <w:t>..</w:t>
+            </w:r>
+            <w:proofErr w:type="gramEnd"/>
+            <w:r>
+              <w:rPr>
+                <w:vertAlign w:val="subscript"/>
+              </w:rPr>
+              <w:t>8</w:t>
             </w:r>
           </w:p>
         </w:tc>
@@ -8366,7 +9108,7 @@
           <w:rPr>
             <w:noProof/>
           </w:rPr>
-          <w:t>9</w:t>
+          <w:t>10</w:t>
         </w:r>
         <w:r>
           <w:rPr>

</xml_diff>